<commit_message>
Dodal mal teksta pri projektu
Dodal mal teksta pri projektu
</commit_message>
<xml_diff>
--- a/Projekt.docx
+++ b/Projekt.docx
@@ -1,6 +1,6 @@
 
 <file path=word/document.xml><?xml version="1.0" encoding="utf-8"?>
-<w:document xmlns:wpc="http://schemas.microsoft.com/office/word/2010/wordprocessingCanvas" xmlns:cx="http://schemas.microsoft.com/office/drawing/2014/chartex" xmlns:cx1="http://schemas.microsoft.com/office/drawing/2015/9/8/chartex" xmlns:cx2="http://schemas.microsoft.com/office/drawing/2015/10/21/chartex" xmlns:cx3="http://schemas.microsoft.com/office/drawing/2016/5/9/chartex" xmlns:cx4="http://schemas.microsoft.com/office/drawing/2016/5/10/chartex" xmlns:cx5="http://schemas.microsoft.com/office/drawing/2016/5/11/chartex" xmlns:cx6="http://schemas.microsoft.com/office/drawing/2016/5/12/chartex" xmlns:cx7="http://schemas.microsoft.com/office/drawing/2016/5/13/chartex" xmlns:cx8="http://schemas.microsoft.com/office/drawing/2016/5/14/chartex" xmlns:mc="http://schemas.openxmlformats.org/markup-compatibility/2006" xmlns:aink="http://schemas.microsoft.com/office/drawing/2016/ink" xmlns:am3d="http://schemas.microsoft.com/office/drawing/2017/model3d" xmlns:o="urn:schemas-microsoft-com:office:office" xmlns:r="http://schemas.openxmlformats.org/officeDocument/2006/relationships" xmlns:m="http://schemas.openxmlformats.org/officeDocument/2006/math" xmlns:v="urn:schemas-microsoft-com:vml" xmlns:wp14="http://schemas.microsoft.com/office/word/2010/wordprocessingDrawing" xmlns:wp="http://schemas.openxmlformats.org/drawingml/2006/wordprocessingDrawing" xmlns:w10="urn:schemas-microsoft-com:office:word" xmlns:w="http://schemas.openxmlformats.org/wordprocessingml/2006/main" xmlns:w14="http://schemas.microsoft.com/office/word/2010/wordml" xmlns:w15="http://schemas.microsoft.com/office/word/2012/wordml" xmlns:w16cex="http://schemas.microsoft.com/office/word/2018/wordml/cex" xmlns:w16cid="http://schemas.microsoft.com/office/word/2016/wordml/cid" xmlns:w16="http://schemas.microsoft.com/office/word/2018/wordml" xmlns:w16sdtdh="http://schemas.microsoft.com/office/word/2020/wordml/sdtdatahash" xmlns:w16se="http://schemas.microsoft.com/office/word/2015/wordml/symex" xmlns:wpg="http://schemas.microsoft.com/office/word/2010/wordprocessingGroup" xmlns:wpi="http://schemas.microsoft.com/office/word/2010/wordprocessingInk" xmlns:wne="http://schemas.microsoft.com/office/word/2006/wordml" xmlns:wps="http://schemas.microsoft.com/office/word/2010/wordprocessingShape" mc:Ignorable="w14 w15 w16se w16cid w16 w16cex w16sdtdh wp14">
+<w:document xmlns:wpc="http://schemas.microsoft.com/office/word/2010/wordprocessingCanvas" xmlns:cx="http://schemas.microsoft.com/office/drawing/2014/chartex" xmlns:cx1="http://schemas.microsoft.com/office/drawing/2015/9/8/chartex" xmlns:cx2="http://schemas.microsoft.com/office/drawing/2015/10/21/chartex" xmlns:cx3="http://schemas.microsoft.com/office/drawing/2016/5/9/chartex" xmlns:cx4="http://schemas.microsoft.com/office/drawing/2016/5/10/chartex" xmlns:cx5="http://schemas.microsoft.com/office/drawing/2016/5/11/chartex" xmlns:cx6="http://schemas.microsoft.com/office/drawing/2016/5/12/chartex" xmlns:cx7="http://schemas.microsoft.com/office/drawing/2016/5/13/chartex" xmlns:cx8="http://schemas.microsoft.com/office/drawing/2016/5/14/chartex" xmlns:mc="http://schemas.openxmlformats.org/markup-compatibility/2006" xmlns:aink="http://schemas.microsoft.com/office/drawing/2016/ink" xmlns:am3d="http://schemas.microsoft.com/office/drawing/2017/model3d" xmlns:o="urn:schemas-microsoft-com:office:office" xmlns:r="http://schemas.openxmlformats.org/officeDocument/2006/relationships" xmlns:m="http://schemas.openxmlformats.org/officeDocument/2006/math" xmlns:v="urn:schemas-microsoft-com:vml" xmlns:wp14="http://schemas.microsoft.com/office/word/2010/wordprocessingDrawing" xmlns:wp="http://schemas.openxmlformats.org/drawingml/2006/wordprocessingDrawing" xmlns:w10="urn:schemas-microsoft-com:office:word" xmlns:w="http://schemas.openxmlformats.org/wordprocessingml/2006/main" xmlns:w14="http://schemas.microsoft.com/office/word/2010/wordml" xmlns:w15="http://schemas.microsoft.com/office/word/2012/wordml" xmlns:w16cid="http://schemas.microsoft.com/office/word/2016/wordml/cid" xmlns:w16se="http://schemas.microsoft.com/office/word/2015/wordml/symex" xmlns:wpg="http://schemas.microsoft.com/office/word/2010/wordprocessingGroup" xmlns:wpi="http://schemas.microsoft.com/office/word/2010/wordprocessingInk" xmlns:wne="http://schemas.microsoft.com/office/word/2006/wordml" xmlns:wps="http://schemas.microsoft.com/office/word/2010/wordprocessingShape" mc:Ignorable="w14 w15 w16se w16cid wp14">
   <w:body>
     <w:p>
       <w:pPr>
@@ -35,18 +35,40 @@
       </w:r>
     </w:p>
     <w:p>
-      <w:r>
+      <w:pPr>
+        <w:rPr>
+          <w:sz w:val="30"/>
+          <w:szCs w:val="30"/>
+        </w:rPr>
+      </w:pPr>
+      <w:r>
+        <w:rPr>
+          <w:sz w:val="30"/>
+          <w:szCs w:val="30"/>
+        </w:rPr>
         <w:t xml:space="preserve">Projekt </w:t>
       </w:r>
       <w:proofErr w:type="spellStart"/>
       <w:r>
+        <w:rPr>
+          <w:sz w:val="30"/>
+          <w:szCs w:val="30"/>
+        </w:rPr>
         <w:t>Sporttracker</w:t>
       </w:r>
       <w:proofErr w:type="spellEnd"/>
       <w:r>
+        <w:rPr>
+          <w:sz w:val="30"/>
+          <w:szCs w:val="30"/>
+        </w:rPr>
         <w:t xml:space="preserve"> je mišljen kot športna aplikacija, ki zbira podatke o teku uporabnika. Pri tem zbira več podatkov, kot so </w:t>
       </w:r>
       <w:r>
+        <w:rPr>
+          <w:sz w:val="30"/>
+          <w:szCs w:val="30"/>
+        </w:rPr>
         <w:t xml:space="preserve">povprečen srčni utrip, čas teka, lokacija teka oziroma pot teka, meri porabljene kalorije ter pretečeno razdaljo. </w:t>
       </w:r>
     </w:p>
@@ -59,92 +81,659 @@
       </w:r>
     </w:p>
     <w:p>
-      <w:r>
+      <w:pPr>
+        <w:rPr>
+          <w:sz w:val="30"/>
+          <w:szCs w:val="30"/>
+        </w:rPr>
+      </w:pPr>
+      <w:r>
+        <w:rPr>
+          <w:sz w:val="30"/>
+          <w:szCs w:val="30"/>
+        </w:rPr>
         <w:t xml:space="preserve">Pri projektu smo bili udeleženi trije. To smo Jakob </w:t>
       </w:r>
       <w:proofErr w:type="spellStart"/>
       <w:r>
+        <w:rPr>
+          <w:sz w:val="30"/>
+          <w:szCs w:val="30"/>
+        </w:rPr>
         <w:t>Polegek</w:t>
       </w:r>
       <w:proofErr w:type="spellEnd"/>
       <w:r>
+        <w:rPr>
+          <w:sz w:val="30"/>
+          <w:szCs w:val="30"/>
+        </w:rPr>
         <w:t xml:space="preserve">, Jan Vrtačnik ter Aljaž Marš. </w:t>
       </w:r>
       <w:r>
+        <w:rPr>
+          <w:sz w:val="30"/>
+          <w:szCs w:val="30"/>
+        </w:rPr>
         <w:t xml:space="preserve">Pri delu smo si sicer pomagali med sabo, vendar je za izdelavo aplikacije za telefon, ki je uporabljena za zbiranje podatkov, bil glavni Jan Vrtačnik. Jakob </w:t>
       </w:r>
       <w:proofErr w:type="spellStart"/>
       <w:r>
+        <w:rPr>
+          <w:sz w:val="30"/>
+          <w:szCs w:val="30"/>
+        </w:rPr>
         <w:t>Polegek</w:t>
       </w:r>
       <w:proofErr w:type="spellEnd"/>
       <w:r>
+        <w:rPr>
+          <w:sz w:val="30"/>
+          <w:szCs w:val="30"/>
+        </w:rPr>
         <w:t xml:space="preserve"> in Aljaž Marš pa sta bila zadolžena za </w:t>
       </w:r>
       <w:r>
+        <w:rPr>
+          <w:sz w:val="30"/>
+          <w:szCs w:val="30"/>
+        </w:rPr>
         <w:t>izdelavo</w:t>
       </w:r>
       <w:r>
+        <w:rPr>
+          <w:sz w:val="30"/>
+          <w:szCs w:val="30"/>
+        </w:rPr>
         <w:t xml:space="preserve"> spletn</w:t>
       </w:r>
       <w:r>
+        <w:rPr>
+          <w:sz w:val="30"/>
+          <w:szCs w:val="30"/>
+        </w:rPr>
         <w:t xml:space="preserve">e </w:t>
       </w:r>
       <w:r>
+        <w:rPr>
+          <w:sz w:val="30"/>
+          <w:szCs w:val="30"/>
+        </w:rPr>
         <w:t>strani</w:t>
       </w:r>
       <w:r>
+        <w:rPr>
+          <w:sz w:val="30"/>
+          <w:szCs w:val="30"/>
+        </w:rPr>
         <w:t>, ki ima glavno vlogo prikaz podatkov</w:t>
       </w:r>
       <w:r>
+        <w:rPr>
+          <w:sz w:val="30"/>
+          <w:szCs w:val="30"/>
+        </w:rPr>
         <w:t xml:space="preserve">. Jakob </w:t>
       </w:r>
       <w:proofErr w:type="spellStart"/>
       <w:r>
+        <w:rPr>
+          <w:sz w:val="30"/>
+          <w:szCs w:val="30"/>
+        </w:rPr>
         <w:t>Polegek</w:t>
       </w:r>
       <w:proofErr w:type="spellEnd"/>
       <w:r>
+        <w:rPr>
+          <w:sz w:val="30"/>
+          <w:szCs w:val="30"/>
+        </w:rPr>
         <w:t xml:space="preserve"> je prav tako delal na aplikaciji, ki pridobi iz videa</w:t>
       </w:r>
       <w:r>
+        <w:rPr>
+          <w:sz w:val="30"/>
+          <w:szCs w:val="30"/>
+        </w:rPr>
         <w:t xml:space="preserve"> uporabnika, njegov</w:t>
       </w:r>
       <w:r>
+        <w:rPr>
+          <w:sz w:val="30"/>
+          <w:szCs w:val="30"/>
+        </w:rPr>
         <w:t xml:space="preserve"> srčni utrip.</w:t>
       </w:r>
       <w:r>
+        <w:rPr>
+          <w:sz w:val="30"/>
+          <w:szCs w:val="30"/>
+        </w:rPr>
         <w:t xml:space="preserve"> Aljaž Marš pa je bil zadolžen za ustvarjanje spletnega strežnika, ki bo kodo, za</w:t>
       </w:r>
       <w:r>
+        <w:rPr>
+          <w:sz w:val="30"/>
+          <w:szCs w:val="30"/>
+        </w:rPr>
         <w:t xml:space="preserve"> pridobivanje</w:t>
       </w:r>
       <w:r>
+        <w:rPr>
+          <w:sz w:val="30"/>
+          <w:szCs w:val="30"/>
+        </w:rPr>
         <w:t xml:space="preserve"> povpreč</w:t>
       </w:r>
       <w:r>
+        <w:rPr>
+          <w:sz w:val="30"/>
+          <w:szCs w:val="30"/>
+        </w:rPr>
         <w:t xml:space="preserve">nega </w:t>
       </w:r>
       <w:r>
+        <w:rPr>
+          <w:sz w:val="30"/>
+          <w:szCs w:val="30"/>
+        </w:rPr>
         <w:t>srčn</w:t>
       </w:r>
       <w:r>
+        <w:rPr>
+          <w:sz w:val="30"/>
+          <w:szCs w:val="30"/>
+        </w:rPr>
         <w:t>ega</w:t>
       </w:r>
       <w:r>
+        <w:rPr>
+          <w:sz w:val="30"/>
+          <w:szCs w:val="30"/>
+        </w:rPr>
         <w:t xml:space="preserve"> utrip</w:t>
       </w:r>
       <w:r>
+        <w:rPr>
+          <w:sz w:val="30"/>
+          <w:szCs w:val="30"/>
+        </w:rPr>
         <w:t>a</w:t>
       </w:r>
       <w:r>
+        <w:rPr>
+          <w:sz w:val="30"/>
+          <w:szCs w:val="30"/>
+        </w:rPr>
         <w:t xml:space="preserve"> lahko poganjala. </w:t>
       </w:r>
       <w:r>
+        <w:rPr>
+          <w:sz w:val="30"/>
+          <w:szCs w:val="30"/>
+        </w:rPr>
         <w:t>Pri izbiri podatkovne baze pa so bili prisotni vsi člani skupine.</w:t>
       </w:r>
     </w:p>
-    <w:p/>
+    <w:p>
+      <w:pPr>
+        <w:pStyle w:val="Naslov1"/>
+      </w:pPr>
+      <w:r>
+        <w:t>Podatkovna baza</w:t>
+      </w:r>
+    </w:p>
+    <w:p>
+      <w:pPr>
+        <w:rPr>
+          <w:sz w:val="30"/>
+          <w:szCs w:val="30"/>
+        </w:rPr>
+      </w:pPr>
+      <w:r>
+        <w:rPr>
+          <w:sz w:val="30"/>
+          <w:szCs w:val="30"/>
+        </w:rPr>
+        <w:t xml:space="preserve">Podatke pridobivamo, shranjujemo na Googlovo </w:t>
+      </w:r>
+      <w:proofErr w:type="spellStart"/>
+      <w:r>
+        <w:rPr>
+          <w:sz w:val="30"/>
+          <w:szCs w:val="30"/>
+        </w:rPr>
+        <w:t>Firebase</w:t>
+      </w:r>
+      <w:proofErr w:type="spellEnd"/>
+      <w:r>
+        <w:rPr>
+          <w:sz w:val="30"/>
+          <w:szCs w:val="30"/>
+        </w:rPr>
+        <w:t xml:space="preserve"> platformo. </w:t>
+      </w:r>
+      <w:r>
+        <w:rPr>
+          <w:sz w:val="30"/>
+          <w:szCs w:val="30"/>
+        </w:rPr>
+        <w:t xml:space="preserve"> V podatkovno bazo shranjujemo uporabniško ime, višino, težo, starost uporabnika, </w:t>
+      </w:r>
+      <w:proofErr w:type="spellStart"/>
+      <w:r>
+        <w:rPr>
+          <w:sz w:val="30"/>
+          <w:szCs w:val="30"/>
+        </w:rPr>
+        <w:t>pravtako</w:t>
+      </w:r>
+      <w:proofErr w:type="spellEnd"/>
+      <w:r>
+        <w:rPr>
+          <w:sz w:val="30"/>
+          <w:szCs w:val="30"/>
+        </w:rPr>
+        <w:t xml:space="preserve"> pa distanco ki jo je npr. pretekel, čas izvajanja aktivnosti, </w:t>
+      </w:r>
+      <w:proofErr w:type="spellStart"/>
+      <w:r>
+        <w:rPr>
+          <w:sz w:val="30"/>
+          <w:szCs w:val="30"/>
+        </w:rPr>
+        <w:t>timestamp</w:t>
+      </w:r>
+      <w:proofErr w:type="spellEnd"/>
+      <w:r>
+        <w:rPr>
+          <w:sz w:val="30"/>
+          <w:szCs w:val="30"/>
+        </w:rPr>
+        <w:t>(kdaj je bilo vstavljeno v bazo), polje pot, kjer shranjujemo koordinate(</w:t>
+      </w:r>
+      <w:proofErr w:type="spellStart"/>
+      <w:r>
+        <w:rPr>
+          <w:sz w:val="30"/>
+          <w:szCs w:val="30"/>
+        </w:rPr>
+        <w:t>latitude</w:t>
+      </w:r>
+      <w:proofErr w:type="spellEnd"/>
+      <w:r>
+        <w:rPr>
+          <w:sz w:val="30"/>
+          <w:szCs w:val="30"/>
+        </w:rPr>
+        <w:t xml:space="preserve"> in </w:t>
+      </w:r>
+      <w:proofErr w:type="spellStart"/>
+      <w:r>
+        <w:rPr>
+          <w:sz w:val="30"/>
+          <w:szCs w:val="30"/>
+        </w:rPr>
+        <w:t>longitude</w:t>
+      </w:r>
+      <w:proofErr w:type="spellEnd"/>
+      <w:r>
+        <w:rPr>
+          <w:sz w:val="30"/>
+          <w:szCs w:val="30"/>
+        </w:rPr>
+        <w:t xml:space="preserve">) vsakih 3sekund. </w:t>
+      </w:r>
+      <w:proofErr w:type="spellStart"/>
+      <w:r>
+        <w:rPr>
+          <w:sz w:val="30"/>
+          <w:szCs w:val="30"/>
+        </w:rPr>
+        <w:t>Pravtako</w:t>
+      </w:r>
+      <w:proofErr w:type="spellEnd"/>
+      <w:r>
+        <w:rPr>
+          <w:sz w:val="30"/>
+          <w:szCs w:val="30"/>
+        </w:rPr>
+        <w:t xml:space="preserve"> vstavimo povprečen utrip in število pokurjenih kalorij med aktivnostjo(na začetku imata vrednost 0), po procesiranju oz. </w:t>
+      </w:r>
+      <w:proofErr w:type="spellStart"/>
+      <w:r>
+        <w:rPr>
+          <w:sz w:val="30"/>
+          <w:szCs w:val="30"/>
+        </w:rPr>
+        <w:t>izračunavi</w:t>
+      </w:r>
+      <w:proofErr w:type="spellEnd"/>
+      <w:r>
+        <w:rPr>
+          <w:sz w:val="30"/>
+          <w:szCs w:val="30"/>
+        </w:rPr>
+        <w:t xml:space="preserve"> na strežniku ju pa posodobimo s pravimi vrednostmi. </w:t>
+      </w:r>
+    </w:p>
+    <w:p>
+      <w:pPr>
+        <w:pStyle w:val="Naslov1"/>
+        <w:rPr>
+          <w:rStyle w:val="Intenzivenpoudarek"/>
+        </w:rPr>
+      </w:pPr>
+      <w:proofErr w:type="spellStart"/>
+      <w:r>
+        <w:rPr>
+          <w:rStyle w:val="Intenzivenpoudarek"/>
+        </w:rPr>
+        <w:t>Autentikacija</w:t>
+      </w:r>
+      <w:proofErr w:type="spellEnd"/>
+      <w:r>
+        <w:rPr>
+          <w:rStyle w:val="Intenzivenpoudarek"/>
+        </w:rPr>
+        <w:t xml:space="preserve"> uporabnika</w:t>
+      </w:r>
+    </w:p>
+    <w:p>
+      <w:pPr>
+        <w:rPr>
+          <w:sz w:val="30"/>
+          <w:szCs w:val="30"/>
+        </w:rPr>
+      </w:pPr>
+      <w:r>
+        <w:rPr>
+          <w:sz w:val="30"/>
+          <w:szCs w:val="30"/>
+        </w:rPr>
+        <w:t xml:space="preserve">Za </w:t>
+      </w:r>
+      <w:proofErr w:type="spellStart"/>
+      <w:r>
+        <w:rPr>
+          <w:sz w:val="30"/>
+          <w:szCs w:val="30"/>
+        </w:rPr>
+        <w:t>autentikacijo</w:t>
+      </w:r>
+      <w:proofErr w:type="spellEnd"/>
+      <w:r>
+        <w:rPr>
+          <w:sz w:val="30"/>
+          <w:szCs w:val="30"/>
+        </w:rPr>
+        <w:t xml:space="preserve">(registracijo in prijavo) uporabnika uporabljamo </w:t>
+      </w:r>
+      <w:proofErr w:type="spellStart"/>
+      <w:r>
+        <w:rPr>
+          <w:sz w:val="30"/>
+          <w:szCs w:val="30"/>
+        </w:rPr>
+        <w:t>Firebase</w:t>
+      </w:r>
+      <w:proofErr w:type="spellEnd"/>
+      <w:r>
+        <w:rPr>
+          <w:sz w:val="30"/>
+          <w:szCs w:val="30"/>
+        </w:rPr>
+        <w:t xml:space="preserve"> </w:t>
+      </w:r>
+      <w:proofErr w:type="spellStart"/>
+      <w:r>
+        <w:rPr>
+          <w:sz w:val="30"/>
+          <w:szCs w:val="30"/>
+        </w:rPr>
+        <w:t>Authentication</w:t>
+      </w:r>
+      <w:proofErr w:type="spellEnd"/>
+      <w:r>
+        <w:rPr>
+          <w:sz w:val="30"/>
+          <w:szCs w:val="30"/>
+        </w:rPr>
+        <w:t xml:space="preserve">. </w:t>
+      </w:r>
+      <w:r>
+        <w:rPr>
+          <w:sz w:val="30"/>
+          <w:szCs w:val="30"/>
+        </w:rPr>
+        <w:t xml:space="preserve">Uporabnik se mora za uporabo aplikacije obvezno najprej </w:t>
+      </w:r>
+      <w:r>
+        <w:rPr>
+          <w:sz w:val="30"/>
+          <w:szCs w:val="30"/>
+        </w:rPr>
+        <w:lastRenderedPageBreak/>
+        <w:t>registrira</w:t>
+      </w:r>
+      <w:r>
+        <w:rPr>
+          <w:sz w:val="30"/>
+          <w:szCs w:val="30"/>
+        </w:rPr>
+        <w:t xml:space="preserve">t, potem potrditi avtomatski mail in nato prijaviti za uporabo aplikacije. Registrira se z e-poštnim naslovom in geslom. Registracijo in prijavo lahko uporabnik izvede na spletni strani ali na mobilni aplikaciji. </w:t>
+      </w:r>
+      <w:r>
+        <w:rPr>
+          <w:sz w:val="30"/>
+          <w:szCs w:val="30"/>
+        </w:rPr>
+        <w:t xml:space="preserve">Administratorjem uporabnikova gesla niso vidna, viden jim je le način </w:t>
+      </w:r>
+      <w:proofErr w:type="spellStart"/>
+      <w:r>
+        <w:rPr>
+          <w:sz w:val="30"/>
+          <w:szCs w:val="30"/>
+        </w:rPr>
+        <w:t>kriptiranja</w:t>
+      </w:r>
+      <w:proofErr w:type="spellEnd"/>
+      <w:r>
+        <w:rPr>
+          <w:sz w:val="30"/>
+          <w:szCs w:val="30"/>
+        </w:rPr>
+        <w:t xml:space="preserve"> in v primeru »nezgode« lahko tudi resetirajo gesla. Administratorjem je prav tako vidno, kdaj se je uporabnik na zadnje prijavil v račun in kdaj je ustvaril ta račun. </w:t>
+      </w:r>
+    </w:p>
+    <w:p>
+      <w:pPr>
+        <w:pStyle w:val="Naslov1"/>
+        <w:rPr>
+          <w:rStyle w:val="Intenzivenpoudarek"/>
+        </w:rPr>
+      </w:pPr>
+      <w:r>
+        <w:rPr>
+          <w:rStyle w:val="Intenzivenpoudarek"/>
+        </w:rPr>
+        <w:t>Shranjevanje in uporaba videov</w:t>
+      </w:r>
+      <w:r>
+        <w:rPr>
+          <w:rStyle w:val="Intenzivenpoudarek"/>
+        </w:rPr>
+        <w:t xml:space="preserve"> za računanje srčnega utripa</w:t>
+      </w:r>
+    </w:p>
+    <w:p>
+      <w:pPr>
+        <w:rPr>
+          <w:sz w:val="30"/>
+          <w:szCs w:val="30"/>
+        </w:rPr>
+      </w:pPr>
+      <w:r>
+        <w:rPr>
+          <w:sz w:val="30"/>
+          <w:szCs w:val="30"/>
+        </w:rPr>
+        <w:t xml:space="preserve">Uporabnik mora potem, ko konča z aktivnostjo posneti kratek(15sekund) videoposnetek svojega obraza. </w:t>
+      </w:r>
+      <w:r>
+        <w:rPr>
+          <w:sz w:val="30"/>
+          <w:szCs w:val="30"/>
+        </w:rPr>
+        <w:t xml:space="preserve">Ta video se potem naloži na </w:t>
+      </w:r>
+      <w:proofErr w:type="spellStart"/>
+      <w:r>
+        <w:rPr>
+          <w:sz w:val="30"/>
+          <w:szCs w:val="30"/>
+        </w:rPr>
+        <w:t>Firebase</w:t>
+      </w:r>
+      <w:proofErr w:type="spellEnd"/>
+      <w:r>
+        <w:rPr>
+          <w:sz w:val="30"/>
+          <w:szCs w:val="30"/>
+        </w:rPr>
+        <w:t xml:space="preserve"> </w:t>
+      </w:r>
+      <w:proofErr w:type="spellStart"/>
+      <w:r>
+        <w:rPr>
+          <w:sz w:val="30"/>
+          <w:szCs w:val="30"/>
+        </w:rPr>
+        <w:t>Storage</w:t>
+      </w:r>
+      <w:proofErr w:type="spellEnd"/>
+      <w:r>
+        <w:rPr>
+          <w:sz w:val="30"/>
+          <w:szCs w:val="30"/>
+        </w:rPr>
+        <w:t xml:space="preserve"> v formatu: videousername.mp4. </w:t>
+      </w:r>
+      <w:r>
+        <w:rPr>
+          <w:sz w:val="30"/>
+          <w:szCs w:val="30"/>
+        </w:rPr>
+        <w:t>Ko se video uspešno naloži na shrambo, se nato sproži http zahtevek z id-jem dokumenta(tega, za katerega je bil posnet video posnetek) na naš API(</w:t>
+      </w:r>
+      <w:proofErr w:type="spellStart"/>
+      <w:r>
+        <w:rPr>
+          <w:sz w:val="30"/>
+          <w:szCs w:val="30"/>
+        </w:rPr>
+        <w:t>Python</w:t>
+      </w:r>
+      <w:proofErr w:type="spellEnd"/>
+      <w:r>
+        <w:rPr>
+          <w:sz w:val="30"/>
+          <w:szCs w:val="30"/>
+        </w:rPr>
+        <w:t xml:space="preserve"> </w:t>
+      </w:r>
+      <w:proofErr w:type="spellStart"/>
+      <w:r>
+        <w:rPr>
+          <w:sz w:val="30"/>
+          <w:szCs w:val="30"/>
+        </w:rPr>
+        <w:t>Flask</w:t>
+      </w:r>
+      <w:proofErr w:type="spellEnd"/>
+      <w:r>
+        <w:rPr>
+          <w:sz w:val="30"/>
+          <w:szCs w:val="30"/>
+        </w:rPr>
+        <w:t xml:space="preserve"> </w:t>
+      </w:r>
+      <w:proofErr w:type="spellStart"/>
+      <w:r>
+        <w:rPr>
+          <w:sz w:val="30"/>
+          <w:szCs w:val="30"/>
+        </w:rPr>
+        <w:t>Webserver</w:t>
+      </w:r>
+      <w:proofErr w:type="spellEnd"/>
+      <w:r>
+        <w:rPr>
+          <w:sz w:val="30"/>
+          <w:szCs w:val="30"/>
+        </w:rPr>
+        <w:t xml:space="preserve">, gostujoč na </w:t>
+      </w:r>
+      <w:proofErr w:type="spellStart"/>
+      <w:r>
+        <w:rPr>
+          <w:sz w:val="30"/>
+          <w:szCs w:val="30"/>
+        </w:rPr>
+        <w:t>Heroku</w:t>
+      </w:r>
+      <w:proofErr w:type="spellEnd"/>
+      <w:r>
+        <w:rPr>
+          <w:sz w:val="30"/>
+          <w:szCs w:val="30"/>
+        </w:rPr>
+        <w:t xml:space="preserve">). </w:t>
+      </w:r>
+      <w:r>
+        <w:rPr>
+          <w:sz w:val="30"/>
+          <w:szCs w:val="30"/>
+        </w:rPr>
+        <w:t xml:space="preserve">Prenese se video posnetek iz </w:t>
+      </w:r>
+      <w:proofErr w:type="spellStart"/>
+      <w:r>
+        <w:rPr>
+          <w:sz w:val="30"/>
+          <w:szCs w:val="30"/>
+        </w:rPr>
+        <w:t>Firebase</w:t>
+      </w:r>
+      <w:proofErr w:type="spellEnd"/>
+      <w:r>
+        <w:rPr>
+          <w:sz w:val="30"/>
+          <w:szCs w:val="30"/>
+        </w:rPr>
+        <w:t xml:space="preserve"> </w:t>
+      </w:r>
+      <w:proofErr w:type="spellStart"/>
+      <w:r>
+        <w:rPr>
+          <w:sz w:val="30"/>
+          <w:szCs w:val="30"/>
+        </w:rPr>
+        <w:t>storage</w:t>
+      </w:r>
+      <w:proofErr w:type="spellEnd"/>
+      <w:r>
+        <w:rPr>
+          <w:sz w:val="30"/>
+          <w:szCs w:val="30"/>
+        </w:rPr>
+        <w:t xml:space="preserve">, ki se potem uporabi v programu za računanje srčnega utripa. </w:t>
+      </w:r>
+      <w:bookmarkStart w:id="0" w:name="_GoBack"/>
+      <w:bookmarkEnd w:id="0"/>
+    </w:p>
     <w:sectPr>
       <w:pgSz w:w="11906" w:h="16838"/>
       <w:pgMar w:top="1417" w:right="1417" w:bottom="1417" w:left="1417" w:header="708" w:footer="708" w:gutter="0"/>
@@ -156,7 +745,7 @@
 </file>
 
 <file path=word/styles.xml><?xml version="1.0" encoding="utf-8"?>
-<w:styles xmlns:mc="http://schemas.openxmlformats.org/markup-compatibility/2006" xmlns:r="http://schemas.openxmlformats.org/officeDocument/2006/relationships" xmlns:w="http://schemas.openxmlformats.org/wordprocessingml/2006/main" xmlns:w14="http://schemas.microsoft.com/office/word/2010/wordml" xmlns:w15="http://schemas.microsoft.com/office/word/2012/wordml" xmlns:w16cex="http://schemas.microsoft.com/office/word/2018/wordml/cex" xmlns:w16cid="http://schemas.microsoft.com/office/word/2016/wordml/cid" xmlns:w16="http://schemas.microsoft.com/office/word/2018/wordml" xmlns:w16sdtdh="http://schemas.microsoft.com/office/word/2020/wordml/sdtdatahash" xmlns:w16se="http://schemas.microsoft.com/office/word/2015/wordml/symex" mc:Ignorable="w14 w15 w16se w16cid w16 w16cex w16sdtdh">
+<w:styles xmlns:mc="http://schemas.openxmlformats.org/markup-compatibility/2006" xmlns:r="http://schemas.openxmlformats.org/officeDocument/2006/relationships" xmlns:w="http://schemas.openxmlformats.org/wordprocessingml/2006/main" xmlns:w14="http://schemas.microsoft.com/office/word/2010/wordml" xmlns:w15="http://schemas.microsoft.com/office/word/2012/wordml" xmlns:w16cid="http://schemas.microsoft.com/office/word/2016/wordml/cid" xmlns:w16se="http://schemas.microsoft.com/office/word/2015/wordml/symex" mc:Ignorable="w14 w15 w16se w16cid">
   <w:docDefaults>
     <w:rPrDefault>
       <w:rPr>
@@ -172,7 +761,7 @@
       </w:pPr>
     </w:pPrDefault>
   </w:docDefaults>
-  <w:latentStyles w:defLockedState="0" w:defUIPriority="99" w:defSemiHidden="0" w:defUnhideWhenUsed="0" w:defQFormat="0" w:count="376">
+  <w:latentStyles w:defLockedState="0" w:defUIPriority="99" w:defSemiHidden="0" w:defUnhideWhenUsed="0" w:defQFormat="0" w:count="375">
     <w:lsdException w:name="Normal" w:uiPriority="0" w:qFormat="1"/>
     <w:lsdException w:name="heading 1" w:uiPriority="9" w:qFormat="1"/>
     <w:lsdException w:name="heading 2" w:semiHidden="1" w:uiPriority="9" w:unhideWhenUsed="1" w:qFormat="1"/>
@@ -548,7 +1137,6 @@
     <w:lsdException w:name="Smart Hyperlink" w:semiHidden="1" w:unhideWhenUsed="1"/>
     <w:lsdException w:name="Hashtag" w:semiHidden="1" w:unhideWhenUsed="1"/>
     <w:lsdException w:name="Unresolved Mention" w:semiHidden="1" w:unhideWhenUsed="1"/>
-    <w:lsdException w:name="Smart Link" w:semiHidden="1" w:unhideWhenUsed="1"/>
   </w:latentStyles>
   <w:style w:type="paragraph" w:default="1" w:styleId="Navaden">
     <w:name w:val="Normal"/>
@@ -586,7 +1174,6 @@
     <w:next w:val="Navaden"/>
     <w:link w:val="Naslov2Znak"/>
     <w:uiPriority w:val="9"/>
-    <w:semiHidden/>
     <w:unhideWhenUsed/>
     <w:qFormat/>
     <w:rsid w:val="00CA0D12"/>
@@ -600,6 +1187,28 @@
       <w:rFonts w:eastAsiaTheme="majorEastAsia" w:cstheme="majorBidi"/>
       <w:sz w:val="32"/>
       <w:szCs w:val="26"/>
+    </w:rPr>
+  </w:style>
+  <w:style w:type="paragraph" w:styleId="Naslov3">
+    <w:name w:val="heading 3"/>
+    <w:basedOn w:val="Navaden"/>
+    <w:next w:val="Navaden"/>
+    <w:link w:val="Naslov3Znak"/>
+    <w:uiPriority w:val="9"/>
+    <w:unhideWhenUsed/>
+    <w:qFormat/>
+    <w:rsid w:val="002070CD"/>
+    <w:pPr>
+      <w:keepNext/>
+      <w:keepLines/>
+      <w:spacing w:before="40" w:after="0"/>
+      <w:outlineLvl w:val="2"/>
+    </w:pPr>
+    <w:rPr>
+      <w:rFonts w:eastAsiaTheme="majorEastAsia" w:cstheme="majorBidi"/>
+      <w:color w:val="1F3763" w:themeColor="accent1" w:themeShade="7F"/>
+      <w:sz w:val="24"/>
+      <w:szCs w:val="24"/>
     </w:rPr>
   </w:style>
   <w:style w:type="character" w:default="1" w:styleId="Privzetapisavaodstavka">
@@ -647,7 +1256,6 @@
     <w:basedOn w:val="Privzetapisavaodstavka"/>
     <w:link w:val="Naslov2"/>
     <w:uiPriority w:val="9"/>
-    <w:semiHidden/>
     <w:rsid w:val="00CA0D12"/>
     <w:rPr>
       <w:rFonts w:asciiTheme="majorHAnsi" w:eastAsiaTheme="majorEastAsia" w:hAnsiTheme="majorHAnsi" w:cstheme="majorBidi"/>
@@ -689,6 +1297,74 @@
       <w:kern w:val="28"/>
       <w:sz w:val="56"/>
       <w:szCs w:val="56"/>
+    </w:rPr>
+  </w:style>
+  <w:style w:type="character" w:customStyle="1" w:styleId="Naslov3Znak">
+    <w:name w:val="Naslov 3 Znak"/>
+    <w:basedOn w:val="Privzetapisavaodstavka"/>
+    <w:link w:val="Naslov3"/>
+    <w:uiPriority w:val="9"/>
+    <w:rsid w:val="002070CD"/>
+    <w:rPr>
+      <w:rFonts w:asciiTheme="majorHAnsi" w:eastAsiaTheme="majorEastAsia" w:hAnsiTheme="majorHAnsi" w:cstheme="majorBidi"/>
+      <w:color w:val="1F3763" w:themeColor="accent1" w:themeShade="7F"/>
+      <w:sz w:val="24"/>
+      <w:szCs w:val="24"/>
+    </w:rPr>
+  </w:style>
+  <w:style w:type="paragraph" w:styleId="Podnaslov">
+    <w:name w:val="Subtitle"/>
+    <w:basedOn w:val="Navaden"/>
+    <w:next w:val="Navaden"/>
+    <w:link w:val="PodnaslovZnak"/>
+    <w:uiPriority w:val="11"/>
+    <w:qFormat/>
+    <w:rsid w:val="002070CD"/>
+    <w:pPr>
+      <w:numPr>
+        <w:ilvl w:val="1"/>
+      </w:numPr>
+    </w:pPr>
+    <w:rPr>
+      <w:rFonts w:asciiTheme="minorHAnsi" w:eastAsiaTheme="minorEastAsia" w:hAnsiTheme="minorHAnsi"/>
+      <w:color w:val="5A5A5A" w:themeColor="text1" w:themeTint="A5"/>
+      <w:spacing w:val="15"/>
+      <w:sz w:val="22"/>
+    </w:rPr>
+  </w:style>
+  <w:style w:type="character" w:customStyle="1" w:styleId="PodnaslovZnak">
+    <w:name w:val="Podnaslov Znak"/>
+    <w:basedOn w:val="Privzetapisavaodstavka"/>
+    <w:link w:val="Podnaslov"/>
+    <w:uiPriority w:val="11"/>
+    <w:rsid w:val="002070CD"/>
+    <w:rPr>
+      <w:rFonts w:eastAsiaTheme="minorEastAsia"/>
+      <w:color w:val="5A5A5A" w:themeColor="text1" w:themeTint="A5"/>
+      <w:spacing w:val="15"/>
+    </w:rPr>
+  </w:style>
+  <w:style w:type="character" w:styleId="Intenzivenpoudarek">
+    <w:name w:val="Intense Emphasis"/>
+    <w:basedOn w:val="Privzetapisavaodstavka"/>
+    <w:uiPriority w:val="21"/>
+    <w:qFormat/>
+    <w:rsid w:val="002070CD"/>
+    <w:rPr>
+      <w:i/>
+      <w:iCs/>
+      <w:color w:val="4472C4" w:themeColor="accent1"/>
+    </w:rPr>
+  </w:style>
+  <w:style w:type="character" w:styleId="Krepko">
+    <w:name w:val="Strong"/>
+    <w:basedOn w:val="Privzetapisavaodstavka"/>
+    <w:uiPriority w:val="22"/>
+    <w:qFormat/>
+    <w:rsid w:val="002070CD"/>
+    <w:rPr>
+      <w:b/>
+      <w:bCs/>
     </w:rPr>
   </w:style>
 </w:styles>

</xml_diff>

<commit_message>
delno poročilo za SA
delno poročilo za SA
</commit_message>
<xml_diff>
--- a/Projekt.docx
+++ b/Projekt.docx
@@ -417,25 +417,161 @@
         </w:rPr>
         <w:t xml:space="preserve"> na strežniku ju pa posodobimo s pravimi vrednostmi. </w:t>
       </w:r>
+      <w:r>
+        <w:rPr>
+          <w:sz w:val="30"/>
+          <w:szCs w:val="30"/>
+        </w:rPr>
+        <w:t xml:space="preserve">Za </w:t>
+      </w:r>
+      <w:proofErr w:type="spellStart"/>
+      <w:r>
+        <w:rPr>
+          <w:sz w:val="30"/>
+          <w:szCs w:val="30"/>
+        </w:rPr>
+        <w:t>Firebase</w:t>
+      </w:r>
+      <w:proofErr w:type="spellEnd"/>
+      <w:r>
+        <w:rPr>
+          <w:sz w:val="30"/>
+          <w:szCs w:val="30"/>
+        </w:rPr>
+        <w:t xml:space="preserve"> smo se odločili izključno zaradi obsežne dokumentacije ter vodičev na </w:t>
+      </w:r>
+      <w:proofErr w:type="spellStart"/>
+      <w:r>
+        <w:rPr>
+          <w:sz w:val="30"/>
+          <w:szCs w:val="30"/>
+        </w:rPr>
+        <w:t>Youtubu</w:t>
+      </w:r>
+      <w:proofErr w:type="spellEnd"/>
+      <w:r>
+        <w:rPr>
+          <w:sz w:val="30"/>
+          <w:szCs w:val="30"/>
+        </w:rPr>
+        <w:t>.</w:t>
+      </w:r>
+      <w:r>
+        <w:rPr>
+          <w:sz w:val="30"/>
+          <w:szCs w:val="30"/>
+        </w:rPr>
+        <w:t xml:space="preserve"> Nekaj alternativ </w:t>
+      </w:r>
+      <w:proofErr w:type="spellStart"/>
+      <w:r>
+        <w:rPr>
+          <w:sz w:val="30"/>
+          <w:szCs w:val="30"/>
+        </w:rPr>
+        <w:t>Firebasu</w:t>
+      </w:r>
+      <w:proofErr w:type="spellEnd"/>
+      <w:r>
+        <w:rPr>
+          <w:sz w:val="30"/>
+          <w:szCs w:val="30"/>
+        </w:rPr>
+        <w:t xml:space="preserve">: </w:t>
+      </w:r>
+      <w:proofErr w:type="spellStart"/>
+      <w:r>
+        <w:rPr>
+          <w:sz w:val="30"/>
+          <w:szCs w:val="30"/>
+        </w:rPr>
+        <w:t>Parse</w:t>
+      </w:r>
+      <w:proofErr w:type="spellEnd"/>
+      <w:r>
+        <w:rPr>
+          <w:sz w:val="30"/>
+          <w:szCs w:val="30"/>
+        </w:rPr>
+        <w:t xml:space="preserve">, </w:t>
+      </w:r>
+      <w:proofErr w:type="spellStart"/>
+      <w:r>
+        <w:rPr>
+          <w:sz w:val="30"/>
+          <w:szCs w:val="30"/>
+        </w:rPr>
+        <w:t>Kinvey</w:t>
+      </w:r>
+      <w:proofErr w:type="spellEnd"/>
+      <w:r>
+        <w:rPr>
+          <w:sz w:val="30"/>
+          <w:szCs w:val="30"/>
+        </w:rPr>
+        <w:t xml:space="preserve">, </w:t>
+      </w:r>
+      <w:proofErr w:type="spellStart"/>
+      <w:r>
+        <w:rPr>
+          <w:sz w:val="30"/>
+          <w:szCs w:val="30"/>
+        </w:rPr>
+        <w:t>Backendless</w:t>
+      </w:r>
+      <w:proofErr w:type="spellEnd"/>
+      <w:r>
+        <w:rPr>
+          <w:sz w:val="30"/>
+          <w:szCs w:val="30"/>
+        </w:rPr>
+        <w:t xml:space="preserve">, </w:t>
+      </w:r>
+      <w:proofErr w:type="spellStart"/>
+      <w:r>
+        <w:rPr>
+          <w:sz w:val="30"/>
+          <w:szCs w:val="30"/>
+        </w:rPr>
+        <w:t>Kuzzle</w:t>
+      </w:r>
+      <w:proofErr w:type="spellEnd"/>
+      <w:r>
+        <w:rPr>
+          <w:sz w:val="30"/>
+          <w:szCs w:val="30"/>
+        </w:rPr>
+        <w:t>…</w:t>
+      </w:r>
     </w:p>
     <w:p>
       <w:pPr>
         <w:pStyle w:val="Naslov1"/>
         <w:rPr>
           <w:rStyle w:val="Intenzivenpoudarek"/>
+          <w:i w:val="0"/>
+          <w:iCs w:val="0"/>
+          <w:color w:val="262626" w:themeColor="text1" w:themeTint="D9"/>
         </w:rPr>
       </w:pPr>
       <w:proofErr w:type="spellStart"/>
       <w:r>
         <w:rPr>
           <w:rStyle w:val="Intenzivenpoudarek"/>
-        </w:rPr>
+          <w:i w:val="0"/>
+          <w:iCs w:val="0"/>
+          <w:color w:val="262626" w:themeColor="text1" w:themeTint="D9"/>
+        </w:rPr>
+        <w:lastRenderedPageBreak/>
         <w:t>Autentikacija</w:t>
       </w:r>
       <w:proofErr w:type="spellEnd"/>
       <w:r>
         <w:rPr>
           <w:rStyle w:val="Intenzivenpoudarek"/>
+          <w:i w:val="0"/>
+          <w:iCs w:val="0"/>
+          <w:color w:val="262626" w:themeColor="text1" w:themeTint="D9"/>
         </w:rPr>
         <w:t xml:space="preserve"> uporabnika</w:t>
       </w:r>
@@ -507,97 +643,880 @@
           <w:sz w:val="30"/>
           <w:szCs w:val="30"/>
         </w:rPr>
-        <w:t xml:space="preserve">Uporabnik se mora za uporabo aplikacije obvezno najprej </w:t>
-      </w:r>
+        <w:t>Uporabnik se mora za uporabo aplikacije obvezno najprej registrira</w:t>
+      </w:r>
+      <w:r>
+        <w:rPr>
+          <w:sz w:val="30"/>
+          <w:szCs w:val="30"/>
+        </w:rPr>
+        <w:t xml:space="preserve">t, potem potrditi avtomatski mail in nato prijaviti za uporabo aplikacije. Registrira se z e-poštnim naslovom in geslom. Registracijo in prijavo lahko uporabnik izvede na spletni strani ali na mobilni aplikaciji. </w:t>
+      </w:r>
+      <w:r>
+        <w:rPr>
+          <w:sz w:val="30"/>
+          <w:szCs w:val="30"/>
+        </w:rPr>
+        <w:t xml:space="preserve">Administratorjem uporabnikova gesla niso vidna, viden jim je le način </w:t>
+      </w:r>
+      <w:proofErr w:type="spellStart"/>
+      <w:r>
+        <w:rPr>
+          <w:sz w:val="30"/>
+          <w:szCs w:val="30"/>
+        </w:rPr>
+        <w:t>kriptiranja</w:t>
+      </w:r>
+      <w:proofErr w:type="spellEnd"/>
+      <w:r>
+        <w:rPr>
+          <w:sz w:val="30"/>
+          <w:szCs w:val="30"/>
+        </w:rPr>
+        <w:t xml:space="preserve"> in v primeru »nezgode« lahko tudi resetirajo gesla. Administratorjem je prav tako vidno, kdaj se je uporabnik na zadnje prijavil v račun in kdaj je ustvaril ta račun. </w:t>
+      </w:r>
+    </w:p>
+    <w:p>
+      <w:pPr>
+        <w:pStyle w:val="Naslov1"/>
+        <w:rPr>
+          <w:rStyle w:val="Intenzivenpoudarek"/>
+          <w:i w:val="0"/>
+          <w:iCs w:val="0"/>
+          <w:color w:val="262626" w:themeColor="text1" w:themeTint="D9"/>
+        </w:rPr>
+      </w:pPr>
+      <w:r>
+        <w:rPr>
+          <w:rStyle w:val="Intenzivenpoudarek"/>
+          <w:i w:val="0"/>
+          <w:iCs w:val="0"/>
+          <w:color w:val="262626" w:themeColor="text1" w:themeTint="D9"/>
+        </w:rPr>
+        <w:t>Shranjevanje in uporaba videov</w:t>
+      </w:r>
+      <w:r>
+        <w:rPr>
+          <w:rStyle w:val="Intenzivenpoudarek"/>
+          <w:i w:val="0"/>
+          <w:iCs w:val="0"/>
+          <w:color w:val="262626" w:themeColor="text1" w:themeTint="D9"/>
+        </w:rPr>
+        <w:t xml:space="preserve"> za računanje srčnega utripa</w:t>
+      </w:r>
+    </w:p>
+    <w:p>
+      <w:pPr>
+        <w:rPr>
+          <w:sz w:val="30"/>
+          <w:szCs w:val="30"/>
+        </w:rPr>
+      </w:pPr>
+      <w:r>
+        <w:rPr>
+          <w:sz w:val="30"/>
+          <w:szCs w:val="30"/>
+        </w:rPr>
+        <w:t xml:space="preserve">Uporabnik mora potem, ko konča z aktivnostjo posneti kratek(15sekund) videoposnetek svojega obraza. </w:t>
+      </w:r>
+      <w:r>
+        <w:rPr>
+          <w:sz w:val="30"/>
+          <w:szCs w:val="30"/>
+        </w:rPr>
+        <w:t xml:space="preserve">Ta video se potem naloži na </w:t>
+      </w:r>
+      <w:proofErr w:type="spellStart"/>
+      <w:r>
+        <w:rPr>
+          <w:sz w:val="30"/>
+          <w:szCs w:val="30"/>
+        </w:rPr>
+        <w:t>Firebase</w:t>
+      </w:r>
+      <w:proofErr w:type="spellEnd"/>
+      <w:r>
+        <w:rPr>
+          <w:sz w:val="30"/>
+          <w:szCs w:val="30"/>
+        </w:rPr>
+        <w:t xml:space="preserve"> </w:t>
+      </w:r>
+      <w:proofErr w:type="spellStart"/>
+      <w:r>
+        <w:rPr>
+          <w:sz w:val="30"/>
+          <w:szCs w:val="30"/>
+        </w:rPr>
+        <w:t>Storage</w:t>
+      </w:r>
+      <w:proofErr w:type="spellEnd"/>
+      <w:r>
+        <w:rPr>
+          <w:sz w:val="30"/>
+          <w:szCs w:val="30"/>
+        </w:rPr>
+        <w:t xml:space="preserve"> v formatu: video</w:t>
+      </w:r>
+      <w:r>
+        <w:rPr>
+          <w:sz w:val="30"/>
+          <w:szCs w:val="30"/>
+        </w:rPr>
+        <w:t>documentid</w:t>
+      </w:r>
+      <w:r>
+        <w:rPr>
+          <w:sz w:val="30"/>
+          <w:szCs w:val="30"/>
+        </w:rPr>
+        <w:t xml:space="preserve">.mp4. </w:t>
+      </w:r>
+      <w:r>
+        <w:rPr>
+          <w:sz w:val="30"/>
+          <w:szCs w:val="30"/>
+        </w:rPr>
+        <w:t>Ko se video uspešno naloži na shrambo, se nato sproži http zahtevek z id-jem dokumenta(tega, za katerega je bil posnet video posnetek) na naš API(</w:t>
+      </w:r>
+      <w:proofErr w:type="spellStart"/>
+      <w:r>
+        <w:rPr>
+          <w:sz w:val="30"/>
+          <w:szCs w:val="30"/>
+        </w:rPr>
+        <w:t>Python</w:t>
+      </w:r>
+      <w:proofErr w:type="spellEnd"/>
+      <w:r>
+        <w:rPr>
+          <w:sz w:val="30"/>
+          <w:szCs w:val="30"/>
+        </w:rPr>
+        <w:t xml:space="preserve"> </w:t>
+      </w:r>
+      <w:proofErr w:type="spellStart"/>
+      <w:r>
+        <w:rPr>
+          <w:sz w:val="30"/>
+          <w:szCs w:val="30"/>
+        </w:rPr>
+        <w:t>Flask</w:t>
+      </w:r>
+      <w:proofErr w:type="spellEnd"/>
+      <w:r>
+        <w:rPr>
+          <w:sz w:val="30"/>
+          <w:szCs w:val="30"/>
+        </w:rPr>
+        <w:t xml:space="preserve"> </w:t>
+      </w:r>
+      <w:proofErr w:type="spellStart"/>
+      <w:r>
+        <w:rPr>
+          <w:sz w:val="30"/>
+          <w:szCs w:val="30"/>
+        </w:rPr>
+        <w:t>Webserver</w:t>
+      </w:r>
+      <w:proofErr w:type="spellEnd"/>
+      <w:r>
+        <w:rPr>
+          <w:sz w:val="30"/>
+          <w:szCs w:val="30"/>
+        </w:rPr>
+        <w:t xml:space="preserve">, gostujoč na </w:t>
+      </w:r>
+      <w:proofErr w:type="spellStart"/>
+      <w:r>
+        <w:rPr>
+          <w:sz w:val="30"/>
+          <w:szCs w:val="30"/>
+        </w:rPr>
+        <w:t>Heroku</w:t>
+      </w:r>
+      <w:proofErr w:type="spellEnd"/>
+      <w:r>
+        <w:rPr>
+          <w:sz w:val="30"/>
+          <w:szCs w:val="30"/>
+        </w:rPr>
+        <w:t xml:space="preserve">). </w:t>
+      </w:r>
+      <w:r>
+        <w:rPr>
+          <w:sz w:val="30"/>
+          <w:szCs w:val="30"/>
+        </w:rPr>
+        <w:t xml:space="preserve">Prenese se video posnetek iz </w:t>
+      </w:r>
+      <w:proofErr w:type="spellStart"/>
+      <w:r>
+        <w:rPr>
+          <w:sz w:val="30"/>
+          <w:szCs w:val="30"/>
+        </w:rPr>
+        <w:t>Firebase</w:t>
+      </w:r>
+      <w:proofErr w:type="spellEnd"/>
+      <w:r>
+        <w:rPr>
+          <w:sz w:val="30"/>
+          <w:szCs w:val="30"/>
+        </w:rPr>
+        <w:t xml:space="preserve"> </w:t>
+      </w:r>
+      <w:proofErr w:type="spellStart"/>
+      <w:r>
+        <w:rPr>
+          <w:sz w:val="30"/>
+          <w:szCs w:val="30"/>
+        </w:rPr>
+        <w:t>storage</w:t>
+      </w:r>
+      <w:proofErr w:type="spellEnd"/>
+      <w:r>
+        <w:rPr>
+          <w:sz w:val="30"/>
+          <w:szCs w:val="30"/>
+        </w:rPr>
+        <w:t xml:space="preserve">, ki se potem uporabi v programu za računanje srčnega utripa. </w:t>
+      </w:r>
+    </w:p>
+    <w:p>
+      <w:pPr>
+        <w:rPr>
+          <w:sz w:val="30"/>
+          <w:szCs w:val="30"/>
+        </w:rPr>
+      </w:pPr>
+    </w:p>
+    <w:p>
+      <w:pPr>
+        <w:rPr>
+          <w:sz w:val="30"/>
+          <w:szCs w:val="30"/>
+        </w:rPr>
+      </w:pPr>
+      <w:r>
+        <w:rPr>
+          <w:sz w:val="30"/>
+          <w:szCs w:val="30"/>
+        </w:rPr>
+        <w:t xml:space="preserve">Srčni utrip računamo z pomočjo </w:t>
+      </w:r>
+      <w:proofErr w:type="spellStart"/>
+      <w:r>
+        <w:rPr>
+          <w:sz w:val="30"/>
+          <w:szCs w:val="30"/>
+        </w:rPr>
+        <w:t>python</w:t>
+      </w:r>
+      <w:proofErr w:type="spellEnd"/>
+      <w:r>
+        <w:rPr>
+          <w:sz w:val="30"/>
+          <w:szCs w:val="30"/>
+        </w:rPr>
+        <w:t xml:space="preserve"> programa. </w:t>
+      </w:r>
+      <w:r>
+        <w:rPr>
+          <w:sz w:val="30"/>
+          <w:szCs w:val="30"/>
+        </w:rPr>
+        <w:t>Program prejme kot parameter ime lokalne video datoteke (.mp4 ali .</w:t>
+      </w:r>
+      <w:proofErr w:type="spellStart"/>
+      <w:r>
+        <w:rPr>
+          <w:sz w:val="30"/>
+          <w:szCs w:val="30"/>
+        </w:rPr>
+        <w:t>mov</w:t>
+      </w:r>
+      <w:proofErr w:type="spellEnd"/>
+      <w:r>
+        <w:rPr>
+          <w:sz w:val="30"/>
+          <w:szCs w:val="30"/>
+        </w:rPr>
+        <w:t xml:space="preserve"> format)</w:t>
+      </w:r>
+      <w:r>
+        <w:rPr>
+          <w:sz w:val="30"/>
+          <w:szCs w:val="30"/>
+        </w:rPr>
+        <w:t>. V programu se kličejo naslednje skripte:</w:t>
+      </w:r>
+    </w:p>
+    <w:p>
+      <w:pPr>
+        <w:rPr>
+          <w:sz w:val="30"/>
+          <w:szCs w:val="30"/>
+        </w:rPr>
+      </w:pPr>
+      <w:r>
+        <w:rPr>
+          <w:sz w:val="30"/>
+          <w:szCs w:val="30"/>
+        </w:rPr>
+        <w:t>preprocessing.py –</w:t>
+      </w:r>
+      <w:r>
+        <w:rPr>
+          <w:sz w:val="30"/>
+          <w:szCs w:val="30"/>
+        </w:rPr>
+        <w:t xml:space="preserve"> </w:t>
+      </w:r>
+      <w:r>
+        <w:rPr>
+          <w:sz w:val="30"/>
+          <w:szCs w:val="30"/>
+        </w:rPr>
+        <w:t xml:space="preserve">Kliče funkcijo za branje videoposnetkov iz datoteke ter uporablja </w:t>
+      </w:r>
+      <w:proofErr w:type="spellStart"/>
+      <w:r>
+        <w:rPr>
+          <w:sz w:val="30"/>
+          <w:szCs w:val="30"/>
+        </w:rPr>
+        <w:t>Haar</w:t>
+      </w:r>
+      <w:proofErr w:type="spellEnd"/>
+      <w:r>
+        <w:rPr>
+          <w:sz w:val="30"/>
+          <w:szCs w:val="30"/>
+        </w:rPr>
+        <w:t xml:space="preserve"> kaskadno prepoznavanje obrazov, da izbere </w:t>
+      </w:r>
+      <w:r>
+        <w:rPr>
+          <w:sz w:val="30"/>
+          <w:szCs w:val="30"/>
+        </w:rPr>
+        <w:t>regijo interesa(ROI) na vseh okvirjih</w:t>
+      </w:r>
+      <w:r>
+        <w:rPr>
+          <w:sz w:val="30"/>
+          <w:szCs w:val="30"/>
+        </w:rPr>
+        <w:t>,</w:t>
+      </w:r>
+    </w:p>
+    <w:p>
+      <w:pPr>
+        <w:rPr>
+          <w:sz w:val="30"/>
+          <w:szCs w:val="30"/>
+        </w:rPr>
+      </w:pPr>
+      <w:r>
+        <w:rPr>
+          <w:sz w:val="30"/>
+          <w:szCs w:val="30"/>
+        </w:rPr>
+        <w:t>pyramids.py – Kliče funkcije za generiranje in strnitev slikovnih/video piramid (</w:t>
+      </w:r>
+      <w:proofErr w:type="spellStart"/>
+      <w:r>
+        <w:rPr>
+          <w:sz w:val="30"/>
+          <w:szCs w:val="30"/>
+        </w:rPr>
+        <w:t>Gaussian</w:t>
+      </w:r>
+      <w:proofErr w:type="spellEnd"/>
+      <w:r>
+        <w:rPr>
+          <w:sz w:val="30"/>
+          <w:szCs w:val="30"/>
+        </w:rPr>
+        <w:t xml:space="preserve"> ali </w:t>
+      </w:r>
+      <w:proofErr w:type="spellStart"/>
+      <w:r>
+        <w:rPr>
+          <w:sz w:val="30"/>
+          <w:szCs w:val="30"/>
+        </w:rPr>
+        <w:t>Laplacian</w:t>
+      </w:r>
+      <w:proofErr w:type="spellEnd"/>
+      <w:r>
+        <w:rPr>
+          <w:sz w:val="30"/>
+          <w:szCs w:val="30"/>
+        </w:rPr>
+        <w:t>)</w:t>
+      </w:r>
+      <w:r>
+        <w:rPr>
+          <w:sz w:val="30"/>
+          <w:szCs w:val="30"/>
+        </w:rPr>
+        <w:t>.</w:t>
+      </w:r>
+    </w:p>
+    <w:p>
+      <w:pPr>
+        <w:rPr>
+          <w:sz w:val="30"/>
+          <w:szCs w:val="30"/>
+        </w:rPr>
+      </w:pPr>
+      <w:r>
+        <w:rPr>
+          <w:sz w:val="30"/>
+          <w:szCs w:val="30"/>
+        </w:rPr>
+        <w:t>eulerian.py – Kliče funkcijo za začasni pasovni pas, ki uporablja »</w:t>
+      </w:r>
+      <w:proofErr w:type="spellStart"/>
+      <w:r>
+        <w:rPr>
+          <w:sz w:val="30"/>
+          <w:szCs w:val="30"/>
+        </w:rPr>
+        <w:t>Fast-Fourierjevo</w:t>
+      </w:r>
+      <w:proofErr w:type="spellEnd"/>
+      <w:r>
+        <w:rPr>
+          <w:sz w:val="30"/>
+          <w:szCs w:val="30"/>
+        </w:rPr>
+        <w:t xml:space="preserve">« transformacijo. </w:t>
+      </w:r>
+    </w:p>
+    <w:p>
+      <w:pPr>
+        <w:rPr>
+          <w:sz w:val="30"/>
+          <w:szCs w:val="30"/>
+        </w:rPr>
+      </w:pPr>
+      <w:r>
+        <w:rPr>
+          <w:sz w:val="30"/>
+          <w:szCs w:val="30"/>
+        </w:rPr>
+        <w:t>heartrate.py</w:t>
+      </w:r>
+      <w:r>
+        <w:rPr>
+          <w:sz w:val="30"/>
+          <w:szCs w:val="30"/>
+        </w:rPr>
+        <w:t xml:space="preserve"> – Kliče funkcijo za računanje srčnega utripa iz rezultatov </w:t>
+      </w:r>
+      <w:r>
+        <w:rPr>
+          <w:sz w:val="30"/>
+          <w:szCs w:val="30"/>
+        </w:rPr>
+        <w:t>FFT(</w:t>
+      </w:r>
+      <w:proofErr w:type="spellStart"/>
+      <w:r>
+        <w:rPr>
+          <w:sz w:val="30"/>
+          <w:szCs w:val="30"/>
+        </w:rPr>
+        <w:t>Fast</w:t>
+      </w:r>
+      <w:proofErr w:type="spellEnd"/>
+      <w:r>
+        <w:rPr>
+          <w:sz w:val="30"/>
+          <w:szCs w:val="30"/>
+        </w:rPr>
+        <w:t xml:space="preserve"> Fourier </w:t>
+      </w:r>
+      <w:proofErr w:type="spellStart"/>
+      <w:r>
+        <w:rPr>
+          <w:sz w:val="30"/>
+          <w:szCs w:val="30"/>
+        </w:rPr>
+        <w:t>Transformation</w:t>
+      </w:r>
+      <w:proofErr w:type="spellEnd"/>
+      <w:r>
+        <w:rPr>
+          <w:sz w:val="30"/>
+          <w:szCs w:val="30"/>
+        </w:rPr>
+        <w:t>)</w:t>
+      </w:r>
+      <w:r>
+        <w:rPr>
+          <w:sz w:val="30"/>
+          <w:szCs w:val="30"/>
+        </w:rPr>
+        <w:t xml:space="preserve"> t</w:t>
+      </w:r>
+      <w:r>
+        <w:rPr>
+          <w:sz w:val="30"/>
+          <w:szCs w:val="30"/>
+        </w:rPr>
+        <w:t xml:space="preserve">ransformacije. </w:t>
+      </w:r>
+    </w:p>
+    <w:p>
+      <w:pPr>
+        <w:rPr>
+          <w:sz w:val="30"/>
+          <w:szCs w:val="30"/>
+        </w:rPr>
+      </w:pPr>
       <w:r>
         <w:rPr>
           <w:sz w:val="30"/>
           <w:szCs w:val="30"/>
         </w:rPr>
         <w:lastRenderedPageBreak/>
-        <w:t>registrira</w:t>
-      </w:r>
-      <w:r>
-        <w:rPr>
-          <w:sz w:val="30"/>
-          <w:szCs w:val="30"/>
-        </w:rPr>
-        <w:t xml:space="preserve">t, potem potrditi avtomatski mail in nato prijaviti za uporabo aplikacije. Registrira se z e-poštnim naslovom in geslom. Registracijo in prijavo lahko uporabnik izvede na spletni strani ali na mobilni aplikaciji. </w:t>
-      </w:r>
-      <w:r>
-        <w:rPr>
-          <w:sz w:val="30"/>
-          <w:szCs w:val="30"/>
-        </w:rPr>
-        <w:t xml:space="preserve">Administratorjem uporabnikova gesla niso vidna, viden jim je le način </w:t>
-      </w:r>
-      <w:proofErr w:type="spellStart"/>
-      <w:r>
-        <w:rPr>
-          <w:sz w:val="30"/>
-          <w:szCs w:val="30"/>
-        </w:rPr>
-        <w:t>kriptiranja</w:t>
-      </w:r>
-      <w:proofErr w:type="spellEnd"/>
-      <w:r>
-        <w:rPr>
-          <w:sz w:val="30"/>
-          <w:szCs w:val="30"/>
-        </w:rPr>
-        <w:t xml:space="preserve"> in v primeru »nezgode« lahko tudi resetirajo gesla. Administratorjem je prav tako vidno, kdaj se je uporabnik na zadnje prijavil v račun in kdaj je ustvaril ta račun. </w:t>
-      </w:r>
+        <w:t xml:space="preserve">V programu smo uporabili knjižnice </w:t>
+      </w:r>
+      <w:proofErr w:type="spellStart"/>
+      <w:r>
+        <w:rPr>
+          <w:sz w:val="30"/>
+          <w:szCs w:val="30"/>
+        </w:rPr>
+        <w:t>OpenCV</w:t>
+      </w:r>
+      <w:proofErr w:type="spellEnd"/>
+      <w:r>
+        <w:rPr>
+          <w:sz w:val="30"/>
+          <w:szCs w:val="30"/>
+        </w:rPr>
+        <w:t xml:space="preserve">(alternativa </w:t>
+      </w:r>
+      <w:proofErr w:type="spellStart"/>
+      <w:r>
+        <w:rPr>
+          <w:sz w:val="30"/>
+          <w:szCs w:val="30"/>
+        </w:rPr>
+        <w:t>Dlib</w:t>
+      </w:r>
+      <w:proofErr w:type="spellEnd"/>
+      <w:r>
+        <w:rPr>
+          <w:sz w:val="30"/>
+          <w:szCs w:val="30"/>
+        </w:rPr>
+        <w:t>)</w:t>
+      </w:r>
+      <w:r>
+        <w:rPr>
+          <w:sz w:val="30"/>
+          <w:szCs w:val="30"/>
+        </w:rPr>
+        <w:t xml:space="preserve">, </w:t>
+      </w:r>
+      <w:proofErr w:type="spellStart"/>
+      <w:r>
+        <w:rPr>
+          <w:sz w:val="30"/>
+          <w:szCs w:val="30"/>
+        </w:rPr>
+        <w:t>NumPy</w:t>
+      </w:r>
+      <w:proofErr w:type="spellEnd"/>
+      <w:r>
+        <w:rPr>
+          <w:sz w:val="30"/>
+          <w:szCs w:val="30"/>
+        </w:rPr>
+        <w:t xml:space="preserve">(alternative </w:t>
+      </w:r>
+      <w:proofErr w:type="spellStart"/>
+      <w:r>
+        <w:rPr>
+          <w:sz w:val="30"/>
+          <w:szCs w:val="30"/>
+        </w:rPr>
+        <w:t>tinynumpy</w:t>
+      </w:r>
+      <w:proofErr w:type="spellEnd"/>
+      <w:r>
+        <w:rPr>
+          <w:sz w:val="30"/>
+          <w:szCs w:val="30"/>
+        </w:rPr>
+        <w:t xml:space="preserve"> napisana v celoti v </w:t>
+      </w:r>
+      <w:proofErr w:type="spellStart"/>
+      <w:r>
+        <w:rPr>
+          <w:sz w:val="30"/>
+          <w:szCs w:val="30"/>
+        </w:rPr>
+        <w:t>pythonu-pocasnejse</w:t>
+      </w:r>
+      <w:proofErr w:type="spellEnd"/>
+      <w:r>
+        <w:rPr>
+          <w:sz w:val="30"/>
+          <w:szCs w:val="30"/>
+        </w:rPr>
+        <w:t xml:space="preserve"> izvajanje)</w:t>
+      </w:r>
+      <w:r>
+        <w:rPr>
+          <w:sz w:val="30"/>
+          <w:szCs w:val="30"/>
+        </w:rPr>
+        <w:t xml:space="preserve"> in </w:t>
+      </w:r>
+      <w:proofErr w:type="spellStart"/>
+      <w:r>
+        <w:rPr>
+          <w:sz w:val="30"/>
+          <w:szCs w:val="30"/>
+        </w:rPr>
+        <w:t>SciPy</w:t>
+      </w:r>
+      <w:proofErr w:type="spellEnd"/>
+      <w:r>
+        <w:rPr>
+          <w:sz w:val="30"/>
+          <w:szCs w:val="30"/>
+        </w:rPr>
+        <w:t xml:space="preserve">(alternativa </w:t>
+      </w:r>
+      <w:proofErr w:type="spellStart"/>
+      <w:r>
+        <w:rPr>
+          <w:sz w:val="30"/>
+          <w:szCs w:val="30"/>
+        </w:rPr>
+        <w:t>SymPy</w:t>
+      </w:r>
+      <w:proofErr w:type="spellEnd"/>
+      <w:r>
+        <w:rPr>
+          <w:sz w:val="30"/>
+          <w:szCs w:val="30"/>
+        </w:rPr>
+        <w:t>, ki ne potrebuje prevajanja)</w:t>
+      </w:r>
+      <w:r>
+        <w:rPr>
+          <w:sz w:val="30"/>
+          <w:szCs w:val="30"/>
+        </w:rPr>
+        <w:t xml:space="preserve">. </w:t>
+      </w:r>
+      <w:r>
+        <w:rPr>
+          <w:sz w:val="30"/>
+          <w:szCs w:val="30"/>
+        </w:rPr>
+        <w:t xml:space="preserve">Za </w:t>
+      </w:r>
+      <w:proofErr w:type="spellStart"/>
+      <w:r>
+        <w:rPr>
+          <w:sz w:val="30"/>
+          <w:szCs w:val="30"/>
+        </w:rPr>
+        <w:t>OpenCV</w:t>
+      </w:r>
+      <w:proofErr w:type="spellEnd"/>
+      <w:r>
+        <w:rPr>
+          <w:sz w:val="30"/>
+          <w:szCs w:val="30"/>
+        </w:rPr>
+        <w:t xml:space="preserve"> smo se odločili, ker predstavlja nek standard za delo in razvijanje na področju računalniškega vida ter ker je napisan v C++(hitro izvajanje).</w:t>
+      </w:r>
+      <w:r>
+        <w:rPr>
+          <w:sz w:val="30"/>
+          <w:szCs w:val="30"/>
+        </w:rPr>
+        <w:t xml:space="preserve"> </w:t>
+      </w:r>
+      <w:proofErr w:type="spellStart"/>
+      <w:r>
+        <w:rPr>
+          <w:sz w:val="30"/>
+          <w:szCs w:val="30"/>
+        </w:rPr>
+        <w:t>Numpy</w:t>
+      </w:r>
+      <w:proofErr w:type="spellEnd"/>
+      <w:r>
+        <w:rPr>
+          <w:sz w:val="30"/>
+          <w:szCs w:val="30"/>
+        </w:rPr>
+        <w:t xml:space="preserve"> </w:t>
+      </w:r>
+      <w:r>
+        <w:rPr>
+          <w:sz w:val="30"/>
+          <w:szCs w:val="30"/>
+        </w:rPr>
+        <w:t xml:space="preserve">in </w:t>
+      </w:r>
+      <w:proofErr w:type="spellStart"/>
+      <w:r>
+        <w:rPr>
+          <w:sz w:val="30"/>
+          <w:szCs w:val="30"/>
+        </w:rPr>
+        <w:t>SciPy</w:t>
+      </w:r>
+      <w:proofErr w:type="spellEnd"/>
+      <w:r>
+        <w:rPr>
+          <w:sz w:val="30"/>
+          <w:szCs w:val="30"/>
+        </w:rPr>
+        <w:t xml:space="preserve"> </w:t>
+      </w:r>
+      <w:r>
+        <w:rPr>
+          <w:sz w:val="30"/>
+          <w:szCs w:val="30"/>
+        </w:rPr>
+        <w:t xml:space="preserve">smo uporabljali za matematične funkcije in ker podpira velika več dimenzionalna polja in matrike. </w:t>
+      </w:r>
+    </w:p>
+    <w:p>
+      <w:pPr>
+        <w:rPr>
+          <w:sz w:val="30"/>
+          <w:szCs w:val="30"/>
+        </w:rPr>
+      </w:pPr>
     </w:p>
     <w:p>
       <w:pPr>
         <w:pStyle w:val="Naslov1"/>
-        <w:rPr>
-          <w:rStyle w:val="Intenzivenpoudarek"/>
-        </w:rPr>
-      </w:pPr>
-      <w:r>
-        <w:rPr>
-          <w:rStyle w:val="Intenzivenpoudarek"/>
-        </w:rPr>
-        <w:t>Shranjevanje in uporaba videov</w:t>
-      </w:r>
-      <w:r>
-        <w:rPr>
-          <w:rStyle w:val="Intenzivenpoudarek"/>
-        </w:rPr>
-        <w:t xml:space="preserve"> za računanje srčnega utripa</w:t>
-      </w:r>
-    </w:p>
-    <w:p>
-      <w:pPr>
-        <w:rPr>
-          <w:sz w:val="30"/>
-          <w:szCs w:val="30"/>
-        </w:rPr>
-      </w:pPr>
-      <w:r>
-        <w:rPr>
-          <w:sz w:val="30"/>
-          <w:szCs w:val="30"/>
-        </w:rPr>
-        <w:t xml:space="preserve">Uporabnik mora potem, ko konča z aktivnostjo posneti kratek(15sekund) videoposnetek svojega obraza. </w:t>
-      </w:r>
-      <w:r>
-        <w:rPr>
-          <w:sz w:val="30"/>
-          <w:szCs w:val="30"/>
-        </w:rPr>
-        <w:t xml:space="preserve">Ta video se potem naloži na </w:t>
-      </w:r>
-      <w:proofErr w:type="spellStart"/>
-      <w:r>
-        <w:rPr>
-          <w:sz w:val="30"/>
-          <w:szCs w:val="30"/>
-        </w:rPr>
-        <w:t>Firebase</w:t>
-      </w:r>
-      <w:proofErr w:type="spellEnd"/>
+      </w:pPr>
+      <w:r>
+        <w:t xml:space="preserve">Spletna </w:t>
+      </w:r>
+      <w:r>
+        <w:t>aplikacija</w:t>
+      </w:r>
+    </w:p>
+    <w:p>
+      <w:pPr>
+        <w:rPr>
+          <w:sz w:val="30"/>
+          <w:szCs w:val="30"/>
+        </w:rPr>
+      </w:pPr>
+      <w:r>
+        <w:rPr>
+          <w:sz w:val="30"/>
+          <w:szCs w:val="30"/>
+        </w:rPr>
+        <w:t xml:space="preserve">Spletno </w:t>
+      </w:r>
+      <w:r>
+        <w:rPr>
+          <w:sz w:val="30"/>
+          <w:szCs w:val="30"/>
+        </w:rPr>
+        <w:t xml:space="preserve">aplikacijo smo ustvarili v </w:t>
+      </w:r>
+      <w:proofErr w:type="spellStart"/>
+      <w:r>
+        <w:rPr>
+          <w:sz w:val="30"/>
+          <w:szCs w:val="30"/>
+        </w:rPr>
+        <w:t>Reactu</w:t>
+      </w:r>
+      <w:proofErr w:type="spellEnd"/>
+      <w:r>
+        <w:rPr>
+          <w:sz w:val="30"/>
+          <w:szCs w:val="30"/>
+        </w:rPr>
+        <w:t>. Namen aplikacije je prikaz aktivnosti(teka/sprehoda/kolesarjenja…). Na strani prikazujemo uporabnikovo uporabniško ime, težo, višino, število pokurjenih kalorij med aktivnostjo, utrip po aktivnosti, distan</w:t>
+      </w:r>
+      <w:r>
+        <w:rPr>
+          <w:sz w:val="30"/>
+          <w:szCs w:val="30"/>
+        </w:rPr>
+        <w:t xml:space="preserve">co ki jo je opravil med aktivnostjo, ter čas izvajanja aktivnosti. </w:t>
+      </w:r>
+      <w:r>
+        <w:rPr>
+          <w:sz w:val="30"/>
+          <w:szCs w:val="30"/>
+        </w:rPr>
+        <w:t>Spodaj, pod omenjenimi podatki pa prikazujemo tudi mapo(</w:t>
+      </w:r>
+      <w:proofErr w:type="spellStart"/>
+      <w:r>
+        <w:rPr>
+          <w:sz w:val="30"/>
+          <w:szCs w:val="30"/>
+        </w:rPr>
+        <w:t>o</w:t>
+      </w:r>
+      <w:r>
+        <w:rPr>
+          <w:sz w:val="30"/>
+          <w:szCs w:val="30"/>
+        </w:rPr>
+        <w:t>penstreetmap</w:t>
+      </w:r>
+      <w:proofErr w:type="spellEnd"/>
+      <w:r>
+        <w:rPr>
+          <w:sz w:val="30"/>
+          <w:szCs w:val="30"/>
+        </w:rPr>
+        <w:t>), kjer prikazujemo začetek uporabnikove aktivnosti</w:t>
+      </w:r>
+      <w:r>
+        <w:rPr>
+          <w:sz w:val="30"/>
+          <w:szCs w:val="30"/>
+        </w:rPr>
+        <w:t>(marker)</w:t>
+      </w:r>
+      <w:r>
+        <w:rPr>
+          <w:sz w:val="30"/>
+          <w:szCs w:val="30"/>
+        </w:rPr>
+        <w:t xml:space="preserve"> in pot ki jo je opravi</w:t>
+      </w:r>
+      <w:r>
+        <w:rPr>
+          <w:sz w:val="30"/>
+          <w:szCs w:val="30"/>
+        </w:rPr>
+        <w:t>l</w:t>
+      </w:r>
+      <w:r>
+        <w:rPr>
+          <w:sz w:val="30"/>
+          <w:szCs w:val="30"/>
+        </w:rPr>
+        <w:t>.</w:t>
+      </w:r>
       <w:r>
         <w:rPr>
           <w:sz w:val="30"/>
@@ -605,134 +1524,731 @@
         </w:rPr>
         <w:t xml:space="preserve"> </w:t>
       </w:r>
-      <w:proofErr w:type="spellStart"/>
-      <w:r>
-        <w:rPr>
-          <w:sz w:val="30"/>
-          <w:szCs w:val="30"/>
-        </w:rPr>
-        <w:t>Storage</w:t>
-      </w:r>
-      <w:proofErr w:type="spellEnd"/>
-      <w:r>
-        <w:rPr>
-          <w:sz w:val="30"/>
-          <w:szCs w:val="30"/>
-        </w:rPr>
-        <w:t xml:space="preserve"> v formatu: videousername.mp4. </w:t>
-      </w:r>
-      <w:r>
-        <w:rPr>
-          <w:sz w:val="30"/>
-          <w:szCs w:val="30"/>
-        </w:rPr>
-        <w:t>Ko se video uspešno naloži na shrambo, se nato sproži http zahtevek z id-jem dokumenta(tega, za katerega je bil posnet video posnetek) na naš API(</w:t>
-      </w:r>
-      <w:proofErr w:type="spellStart"/>
-      <w:r>
-        <w:rPr>
-          <w:sz w:val="30"/>
-          <w:szCs w:val="30"/>
-        </w:rPr>
+      <w:r>
+        <w:rPr>
+          <w:sz w:val="30"/>
+          <w:szCs w:val="30"/>
+        </w:rPr>
+        <w:t xml:space="preserve"> </w:t>
+      </w:r>
+      <w:r>
+        <w:rPr>
+          <w:sz w:val="30"/>
+          <w:szCs w:val="30"/>
+        </w:rPr>
+        <w:t xml:space="preserve">Za prikaz mape smo uporabili </w:t>
+      </w:r>
+      <w:r>
+        <w:rPr>
+          <w:sz w:val="30"/>
+          <w:szCs w:val="30"/>
+        </w:rPr>
+        <w:t xml:space="preserve">dodatek </w:t>
+      </w:r>
+      <w:proofErr w:type="spellStart"/>
+      <w:r>
+        <w:rPr>
+          <w:sz w:val="30"/>
+          <w:szCs w:val="30"/>
+        </w:rPr>
+        <w:t>Leaflet</w:t>
+      </w:r>
+      <w:proofErr w:type="spellEnd"/>
+      <w:r>
+        <w:rPr>
+          <w:sz w:val="30"/>
+          <w:szCs w:val="30"/>
+        </w:rPr>
+        <w:t xml:space="preserve"> oz. </w:t>
+      </w:r>
+      <w:proofErr w:type="spellStart"/>
+      <w:r>
+        <w:rPr>
+          <w:sz w:val="30"/>
+          <w:szCs w:val="30"/>
+        </w:rPr>
+        <w:t>React</w:t>
+      </w:r>
+      <w:proofErr w:type="spellEnd"/>
+      <w:r>
+        <w:rPr>
+          <w:sz w:val="30"/>
+          <w:szCs w:val="30"/>
+        </w:rPr>
+        <w:t xml:space="preserve"> </w:t>
+      </w:r>
+      <w:proofErr w:type="spellStart"/>
+      <w:r>
+        <w:rPr>
+          <w:sz w:val="30"/>
+          <w:szCs w:val="30"/>
+        </w:rPr>
+        <w:t>Leaflet</w:t>
+      </w:r>
+      <w:proofErr w:type="spellEnd"/>
+      <w:r>
+        <w:rPr>
+          <w:sz w:val="30"/>
+          <w:szCs w:val="30"/>
+        </w:rPr>
+        <w:t>. Zanj</w:t>
+      </w:r>
+      <w:r>
+        <w:rPr>
+          <w:sz w:val="30"/>
+          <w:szCs w:val="30"/>
+        </w:rPr>
+        <w:t xml:space="preserve"> </w:t>
+      </w:r>
+      <w:r>
+        <w:rPr>
+          <w:sz w:val="30"/>
+          <w:szCs w:val="30"/>
+        </w:rPr>
+        <w:t>smo se odločili zaradi veliko lažje implementacije markerjev in risanje poti na zemljevidu oz. mapi</w:t>
+      </w:r>
+      <w:r>
+        <w:rPr>
+          <w:sz w:val="30"/>
+          <w:szCs w:val="30"/>
+        </w:rPr>
+        <w:t xml:space="preserve"> kot pa z Google </w:t>
+      </w:r>
+      <w:proofErr w:type="spellStart"/>
+      <w:r>
+        <w:rPr>
+          <w:sz w:val="30"/>
+          <w:szCs w:val="30"/>
+        </w:rPr>
+        <w:t>Maps</w:t>
+      </w:r>
+      <w:proofErr w:type="spellEnd"/>
+      <w:r>
+        <w:rPr>
+          <w:sz w:val="30"/>
+          <w:szCs w:val="30"/>
+        </w:rPr>
+        <w:t>(</w:t>
+      </w:r>
+      <w:proofErr w:type="spellStart"/>
+      <w:r>
+        <w:rPr>
+          <w:sz w:val="30"/>
+          <w:szCs w:val="30"/>
+        </w:rPr>
+        <w:t>react-google-maps</w:t>
+      </w:r>
+      <w:proofErr w:type="spellEnd"/>
+      <w:r>
+        <w:rPr>
+          <w:sz w:val="30"/>
+          <w:szCs w:val="30"/>
+        </w:rPr>
+        <w:t xml:space="preserve">). </w:t>
+      </w:r>
+    </w:p>
+    <w:p>
+      <w:pPr>
+        <w:rPr>
+          <w:sz w:val="30"/>
+          <w:szCs w:val="30"/>
+        </w:rPr>
+      </w:pPr>
+    </w:p>
+    <w:p>
+      <w:pPr>
+        <w:pStyle w:val="Naslov1"/>
+        <w:rPr>
+          <w:sz w:val="40"/>
+        </w:rPr>
+      </w:pPr>
+      <w:proofErr w:type="spellStart"/>
+      <w:r>
         <w:t>Python</w:t>
       </w:r>
       <w:proofErr w:type="spellEnd"/>
       <w:r>
-        <w:rPr>
-          <w:sz w:val="30"/>
-          <w:szCs w:val="30"/>
-        </w:rPr>
         <w:t xml:space="preserve"> </w:t>
       </w:r>
       <w:proofErr w:type="spellStart"/>
       <w:r>
-        <w:rPr>
-          <w:sz w:val="30"/>
-          <w:szCs w:val="30"/>
-        </w:rPr>
-        <w:t>Flask</w:t>
-      </w:r>
-      <w:proofErr w:type="spellEnd"/>
-      <w:r>
-        <w:rPr>
-          <w:sz w:val="30"/>
-          <w:szCs w:val="30"/>
-        </w:rPr>
-        <w:t xml:space="preserve"> </w:t>
-      </w:r>
-      <w:proofErr w:type="spellStart"/>
-      <w:r>
-        <w:rPr>
-          <w:sz w:val="30"/>
-          <w:szCs w:val="30"/>
-        </w:rPr>
-        <w:t>Webserver</w:t>
-      </w:r>
-      <w:proofErr w:type="spellEnd"/>
-      <w:r>
-        <w:rPr>
-          <w:sz w:val="30"/>
-          <w:szCs w:val="30"/>
-        </w:rPr>
-        <w:t xml:space="preserve">, gostujoč na </w:t>
-      </w:r>
-      <w:proofErr w:type="spellStart"/>
-      <w:r>
-        <w:rPr>
-          <w:sz w:val="30"/>
-          <w:szCs w:val="30"/>
-        </w:rPr>
-        <w:t>Heroku</w:t>
-      </w:r>
-      <w:proofErr w:type="spellEnd"/>
-      <w:r>
-        <w:rPr>
-          <w:sz w:val="30"/>
-          <w:szCs w:val="30"/>
-        </w:rPr>
-        <w:t xml:space="preserve">). </w:t>
-      </w:r>
-      <w:r>
-        <w:rPr>
-          <w:sz w:val="30"/>
-          <w:szCs w:val="30"/>
-        </w:rPr>
-        <w:t xml:space="preserve">Prenese se video posnetek iz </w:t>
-      </w:r>
-      <w:proofErr w:type="spellStart"/>
-      <w:r>
-        <w:rPr>
-          <w:sz w:val="30"/>
-          <w:szCs w:val="30"/>
-        </w:rPr>
-        <w:t>Firebase</w:t>
-      </w:r>
-      <w:proofErr w:type="spellEnd"/>
-      <w:r>
-        <w:rPr>
-          <w:sz w:val="30"/>
-          <w:szCs w:val="30"/>
-        </w:rPr>
-        <w:t xml:space="preserve"> </w:t>
-      </w:r>
-      <w:proofErr w:type="spellStart"/>
-      <w:r>
-        <w:rPr>
-          <w:sz w:val="30"/>
-          <w:szCs w:val="30"/>
-        </w:rPr>
-        <w:t>storage</w:t>
-      </w:r>
-      <w:proofErr w:type="spellEnd"/>
-      <w:r>
-        <w:rPr>
-          <w:sz w:val="30"/>
-          <w:szCs w:val="30"/>
-        </w:rPr>
-        <w:t xml:space="preserve">, ki se potem uporabi v programu za računanje srčnega utripa. </w:t>
+        <w:t>Web</w:t>
+      </w:r>
+      <w:proofErr w:type="spellEnd"/>
+      <w:r>
+        <w:t xml:space="preserve"> Server(API)</w:t>
       </w:r>
       <w:bookmarkStart w:id="0" w:name="_GoBack"/>
       <w:bookmarkEnd w:id="0"/>
+    </w:p>
+    <w:p>
+      <w:pPr>
+        <w:pStyle w:val="Naslov2"/>
+      </w:pPr>
+      <w:proofErr w:type="spellStart"/>
+      <w:r>
+        <w:t>Python</w:t>
+      </w:r>
+      <w:proofErr w:type="spellEnd"/>
+      <w:r>
+        <w:t xml:space="preserve"> API</w:t>
+      </w:r>
+    </w:p>
+    <w:p>
+      <w:r>
+        <w:t xml:space="preserve">V </w:t>
+      </w:r>
+      <w:proofErr w:type="spellStart"/>
+      <w:r>
+        <w:t>Sporttracker</w:t>
+      </w:r>
+      <w:proofErr w:type="spellEnd"/>
+      <w:r>
+        <w:t xml:space="preserve"> aplikaciji, imamo potrebo po uporabi </w:t>
+      </w:r>
+      <w:proofErr w:type="spellStart"/>
+      <w:r>
+        <w:t>Python</w:t>
+      </w:r>
+      <w:proofErr w:type="spellEnd"/>
+      <w:r>
+        <w:t xml:space="preserve"> </w:t>
+      </w:r>
+      <w:proofErr w:type="spellStart"/>
+      <w:r>
+        <w:t>script</w:t>
+      </w:r>
+      <w:proofErr w:type="spellEnd"/>
+      <w:r>
+        <w:t xml:space="preserve">, ki pa jih ne moremo kar tako izvesti iz nič. Za to smo se odločili za uvedbo </w:t>
+      </w:r>
+      <w:proofErr w:type="spellStart"/>
+      <w:r>
+        <w:t>Python</w:t>
+      </w:r>
+      <w:proofErr w:type="spellEnd"/>
+      <w:r>
+        <w:t xml:space="preserve"> API strežnika. Le ta čaka na novo ustvarjeno aktivnost v aplikaciji za zbiranje podatkov in se sproži ob prejetem HTTP zahtevku, ki je metode post. V tem zahtevku se pošlje ime dokumenta, na katerem se bo </w:t>
+      </w:r>
+      <w:proofErr w:type="spellStart"/>
+      <w:r>
+        <w:t>Python</w:t>
+      </w:r>
+      <w:proofErr w:type="spellEnd"/>
+      <w:r>
+        <w:t xml:space="preserve"> skripta izvedla. Ko strežnik to zahtevo dobi, izlušči ime dokumenta in s podatkovne baze </w:t>
+      </w:r>
+      <w:proofErr w:type="spellStart"/>
+      <w:r>
+        <w:t>Firebase</w:t>
+      </w:r>
+      <w:proofErr w:type="spellEnd"/>
+      <w:r>
+        <w:t>, kjer je shranjen video, ki bo uporabljen v tej skripti, vzame video, ki je shranjen pod imenom "</w:t>
+      </w:r>
+      <w:proofErr w:type="spellStart"/>
+      <w:r>
+        <w:t>video"+ime</w:t>
+      </w:r>
+      <w:proofErr w:type="spellEnd"/>
+      <w:r>
+        <w:t xml:space="preserve"> dokumenta+".mp4". Po tem, ko video pridobi iz podatkovne baze, zažene </w:t>
+      </w:r>
+      <w:proofErr w:type="spellStart"/>
+      <w:r>
+        <w:t>Python</w:t>
+      </w:r>
+      <w:proofErr w:type="spellEnd"/>
+      <w:r>
+        <w:t xml:space="preserve"> skripto, ki bo iz videa pridobila trenuten srčni utrip. Poleg tega še skripta izračuna še porabljene kalorije. Te podatke po </w:t>
+      </w:r>
+      <w:r>
+        <w:lastRenderedPageBreak/>
+        <w:t xml:space="preserve">izračunu shrani v dokument, ki je v </w:t>
+      </w:r>
+      <w:proofErr w:type="spellStart"/>
+      <w:r>
+        <w:t>Firebase</w:t>
+      </w:r>
+      <w:proofErr w:type="spellEnd"/>
+      <w:r>
+        <w:t>-u, od koder se potem prikažejo podatki na spletni strani.</w:t>
+      </w:r>
+    </w:p>
+    <w:p>
+      <w:pPr>
+        <w:pStyle w:val="Naslov2"/>
+      </w:pPr>
+      <w:r>
+        <w:t xml:space="preserve">Uporabljene </w:t>
+      </w:r>
+      <w:proofErr w:type="spellStart"/>
+      <w:r>
+        <w:t>knjižnjice</w:t>
+      </w:r>
+      <w:proofErr w:type="spellEnd"/>
+    </w:p>
+    <w:p>
+      <w:r>
+        <w:t xml:space="preserve">Pri </w:t>
+      </w:r>
+      <w:proofErr w:type="spellStart"/>
+      <w:r>
+        <w:t>Python</w:t>
+      </w:r>
+      <w:proofErr w:type="spellEnd"/>
+      <w:r>
+        <w:t xml:space="preserve"> API strežniku, je za delovanje bilo potrebnih kar nekaj </w:t>
+      </w:r>
+      <w:proofErr w:type="spellStart"/>
+      <w:r>
+        <w:t>knjižnjic</w:t>
+      </w:r>
+      <w:proofErr w:type="spellEnd"/>
+      <w:r>
+        <w:t xml:space="preserve">. Med glavnimi so bile </w:t>
+      </w:r>
+      <w:proofErr w:type="spellStart"/>
+      <w:r>
+        <w:t>Firebase_Admin</w:t>
+      </w:r>
+      <w:proofErr w:type="spellEnd"/>
+      <w:r>
+        <w:t xml:space="preserve">, </w:t>
+      </w:r>
+      <w:proofErr w:type="spellStart"/>
+      <w:r>
+        <w:t>Flask</w:t>
+      </w:r>
+      <w:proofErr w:type="spellEnd"/>
+      <w:r>
+        <w:t xml:space="preserve"> in </w:t>
+      </w:r>
+      <w:proofErr w:type="spellStart"/>
+      <w:r>
+        <w:t>Pyerbase</w:t>
+      </w:r>
+      <w:proofErr w:type="spellEnd"/>
+      <w:r>
+        <w:t>.</w:t>
+      </w:r>
+    </w:p>
+    <w:p>
+      <w:pPr>
+        <w:pStyle w:val="Naslov2"/>
+      </w:pPr>
+      <w:proofErr w:type="spellStart"/>
+      <w:r>
+        <w:t>Flask</w:t>
+      </w:r>
+      <w:proofErr w:type="spellEnd"/>
+    </w:p>
+    <w:p>
+      <w:proofErr w:type="spellStart"/>
+      <w:r>
+        <w:t>Knjižnjica</w:t>
+      </w:r>
+      <w:proofErr w:type="spellEnd"/>
+      <w:r>
+        <w:t xml:space="preserve">, se uporablja za obdelavo skupnih virov (CORS), ki omogoča AJAX zahtevke. </w:t>
+      </w:r>
+      <w:proofErr w:type="spellStart"/>
+      <w:r>
+        <w:t>Knjižnjica</w:t>
+      </w:r>
+      <w:proofErr w:type="spellEnd"/>
+      <w:r>
+        <w:t xml:space="preserve"> omogoča preprosto ustvarjanje spletnih strani ter njihov razvoj. Prav tako je </w:t>
+      </w:r>
+      <w:proofErr w:type="spellStart"/>
+      <w:r>
+        <w:t>Flask</w:t>
+      </w:r>
+      <w:proofErr w:type="spellEnd"/>
+      <w:r>
+        <w:t xml:space="preserve"> sam po </w:t>
+      </w:r>
+      <w:proofErr w:type="spellStart"/>
+      <w:r>
+        <w:t>seb</w:t>
+      </w:r>
+      <w:proofErr w:type="spellEnd"/>
+      <w:r>
+        <w:t xml:space="preserve"> že spletni strežnik tako da ni potrebno nalagati dodatnih storitev, ki bi bile potrebne za prikazovanje in delovanje spletne strani. Prav tako </w:t>
+      </w:r>
+      <w:proofErr w:type="spellStart"/>
+      <w:r>
+        <w:t>Flask</w:t>
+      </w:r>
+      <w:proofErr w:type="spellEnd"/>
+      <w:r>
+        <w:t xml:space="preserve"> ne omejuje izbire podatkovnih baz in je to popolnoma prepuščeno uporabniku.</w:t>
+      </w:r>
+    </w:p>
+    <w:p>
+      <w:r>
+        <w:t xml:space="preserve">Za </w:t>
+      </w:r>
+      <w:proofErr w:type="spellStart"/>
+      <w:r>
+        <w:t>Flask</w:t>
+      </w:r>
+      <w:proofErr w:type="spellEnd"/>
+      <w:r>
+        <w:t xml:space="preserve"> smo se odločili zaradi preprostosti </w:t>
+      </w:r>
+      <w:proofErr w:type="spellStart"/>
+      <w:r>
+        <w:t>knjižnjice</w:t>
+      </w:r>
+      <w:proofErr w:type="spellEnd"/>
+      <w:r>
+        <w:t xml:space="preserve"> za uporabo, saj ponuja vse kar potrebujemo in je hkrati </w:t>
+      </w:r>
+      <w:proofErr w:type="spellStart"/>
+      <w:r>
+        <w:t>knjižnjica</w:t>
+      </w:r>
+      <w:proofErr w:type="spellEnd"/>
+      <w:r>
+        <w:t xml:space="preserve">, ki podpira ostale </w:t>
+      </w:r>
+      <w:proofErr w:type="spellStart"/>
+      <w:r>
+        <w:t>knjižnjice</w:t>
+      </w:r>
+      <w:proofErr w:type="spellEnd"/>
+      <w:r>
+        <w:t xml:space="preserve"> zelo dobro. Prav tako pa je ogromno dokumentacije za to </w:t>
+      </w:r>
+      <w:proofErr w:type="spellStart"/>
+      <w:r>
+        <w:t>knjižnjico</w:t>
+      </w:r>
+      <w:proofErr w:type="spellEnd"/>
+      <w:r>
+        <w:t xml:space="preserve"> kar nam je še dodatno pomagalo pri izbiri.</w:t>
+      </w:r>
+    </w:p>
+    <w:p>
+      <w:r>
+        <w:t xml:space="preserve">Alternativ </w:t>
+      </w:r>
+      <w:proofErr w:type="spellStart"/>
+      <w:r>
+        <w:t>Flask</w:t>
+      </w:r>
+      <w:proofErr w:type="spellEnd"/>
+      <w:r>
+        <w:t xml:space="preserve">-a pa je še zelo </w:t>
+      </w:r>
+      <w:proofErr w:type="spellStart"/>
+      <w:r>
+        <w:t>velikoe</w:t>
+      </w:r>
+      <w:proofErr w:type="spellEnd"/>
+      <w:r>
+        <w:t xml:space="preserve">. Med najbolj uporabljenimi so </w:t>
+      </w:r>
+      <w:proofErr w:type="spellStart"/>
+      <w:r>
+        <w:t>FastAPI</w:t>
+      </w:r>
+      <w:proofErr w:type="spellEnd"/>
+      <w:r>
+        <w:t xml:space="preserve">, </w:t>
+      </w:r>
+      <w:proofErr w:type="spellStart"/>
+      <w:r>
+        <w:t>Django</w:t>
+      </w:r>
+      <w:proofErr w:type="spellEnd"/>
+      <w:r>
+        <w:t xml:space="preserve"> in web2py.</w:t>
+      </w:r>
+    </w:p>
+    <w:p>
+      <w:pPr>
+        <w:pStyle w:val="Naslov2"/>
+      </w:pPr>
+    </w:p>
+    <w:p>
+      <w:pPr>
+        <w:pStyle w:val="Naslov2"/>
+      </w:pPr>
+      <w:proofErr w:type="spellStart"/>
+      <w:r>
+        <w:t>Firebase</w:t>
+      </w:r>
+      <w:proofErr w:type="spellEnd"/>
+      <w:r>
+        <w:t xml:space="preserve"> </w:t>
+      </w:r>
+      <w:proofErr w:type="spellStart"/>
+      <w:r>
+        <w:t>admin</w:t>
+      </w:r>
+      <w:proofErr w:type="spellEnd"/>
+    </w:p>
+    <w:p>
+      <w:r>
+        <w:t xml:space="preserve">Je knjižnica, ki omogoča delo in uporabo </w:t>
+      </w:r>
+      <w:proofErr w:type="spellStart"/>
+      <w:r>
+        <w:t>Firebase</w:t>
+      </w:r>
+      <w:proofErr w:type="spellEnd"/>
+      <w:r>
+        <w:t xml:space="preserve"> </w:t>
+      </w:r>
+      <w:proofErr w:type="spellStart"/>
+      <w:r>
+        <w:t>podatovne</w:t>
+      </w:r>
+      <w:proofErr w:type="spellEnd"/>
+      <w:r>
+        <w:t xml:space="preserve"> baze. </w:t>
+      </w:r>
+      <w:proofErr w:type="spellStart"/>
+      <w:r>
+        <w:t>Knjižnjica</w:t>
+      </w:r>
+      <w:proofErr w:type="spellEnd"/>
+      <w:r>
+        <w:t xml:space="preserve"> omogoča zelo preprosto povezavo na </w:t>
+      </w:r>
+      <w:proofErr w:type="spellStart"/>
+      <w:r>
+        <w:t>Firebase</w:t>
+      </w:r>
+      <w:proofErr w:type="spellEnd"/>
+      <w:r>
+        <w:t xml:space="preserve"> podatkovno bazo, saj jo razvija Google, ki je razvijalec </w:t>
+      </w:r>
+      <w:proofErr w:type="spellStart"/>
+      <w:r>
+        <w:t>Firebase</w:t>
+      </w:r>
+      <w:proofErr w:type="spellEnd"/>
+      <w:r>
+        <w:t xml:space="preserve"> podatkovne baze.  To </w:t>
+      </w:r>
+      <w:proofErr w:type="spellStart"/>
+      <w:r>
+        <w:t>knjižnjico</w:t>
+      </w:r>
+      <w:proofErr w:type="spellEnd"/>
+      <w:r>
+        <w:t xml:space="preserve"> uporabljamo iz pridobivanje podatkov iz </w:t>
+      </w:r>
+      <w:proofErr w:type="spellStart"/>
+      <w:r>
+        <w:t>Firestore</w:t>
+      </w:r>
+      <w:proofErr w:type="spellEnd"/>
+      <w:r>
+        <w:t xml:space="preserve"> baze in za spreminjanje podatkov vanj.</w:t>
+      </w:r>
+    </w:p>
+    <w:p>
+      <w:r>
+        <w:t xml:space="preserve">Za </w:t>
+      </w:r>
+      <w:proofErr w:type="spellStart"/>
+      <w:r>
+        <w:t>Firebase_admin</w:t>
+      </w:r>
+      <w:proofErr w:type="spellEnd"/>
+      <w:r>
+        <w:t xml:space="preserve"> </w:t>
+      </w:r>
+      <w:proofErr w:type="spellStart"/>
+      <w:r>
+        <w:t>knjižnjico</w:t>
+      </w:r>
+      <w:proofErr w:type="spellEnd"/>
+      <w:r>
+        <w:t xml:space="preserve"> smo se odločili prav zaradi zgoraj omenjene preproste uporabe ter zelo dobre podpore v </w:t>
+      </w:r>
+      <w:proofErr w:type="spellStart"/>
+      <w:r>
+        <w:t>Firebase</w:t>
+      </w:r>
+      <w:proofErr w:type="spellEnd"/>
+      <w:r>
+        <w:t xml:space="preserve"> podatkovni bazi.</w:t>
+      </w:r>
+    </w:p>
+    <w:p>
+      <w:r>
+        <w:t xml:space="preserve">Ena izmed alternativ </w:t>
+      </w:r>
+      <w:proofErr w:type="spellStart"/>
+      <w:r>
+        <w:t>Firebase</w:t>
+      </w:r>
+      <w:proofErr w:type="spellEnd"/>
+      <w:r>
+        <w:t xml:space="preserve"> </w:t>
+      </w:r>
+      <w:proofErr w:type="spellStart"/>
+      <w:r>
+        <w:t>admin</w:t>
+      </w:r>
+      <w:proofErr w:type="spellEnd"/>
+      <w:r>
+        <w:t xml:space="preserve"> bi bila </w:t>
+      </w:r>
+      <w:proofErr w:type="spellStart"/>
+      <w:r>
+        <w:t>Pyrebase</w:t>
+      </w:r>
+      <w:proofErr w:type="spellEnd"/>
+      <w:r>
+        <w:t>, ki jo prav tako uporabljamo.</w:t>
+      </w:r>
+    </w:p>
+    <w:p>
+      <w:pPr>
+        <w:pStyle w:val="Naslov2"/>
+      </w:pPr>
+      <w:proofErr w:type="spellStart"/>
+      <w:r>
+        <w:t>Pyrebase</w:t>
+      </w:r>
+      <w:proofErr w:type="spellEnd"/>
+    </w:p>
+    <w:p>
+      <w:r>
+        <w:t xml:space="preserve">Knjižnica </w:t>
+      </w:r>
+      <w:proofErr w:type="spellStart"/>
+      <w:r>
+        <w:t>Pyrebase</w:t>
+      </w:r>
+      <w:proofErr w:type="spellEnd"/>
+      <w:r>
+        <w:t xml:space="preserve">, deluje na zelo podoben način kot </w:t>
+      </w:r>
+      <w:proofErr w:type="spellStart"/>
+      <w:r>
+        <w:t>Firebase</w:t>
+      </w:r>
+      <w:proofErr w:type="spellEnd"/>
+      <w:r>
+        <w:t xml:space="preserve"> </w:t>
+      </w:r>
+      <w:proofErr w:type="spellStart"/>
+      <w:r>
+        <w:t>admin</w:t>
+      </w:r>
+      <w:proofErr w:type="spellEnd"/>
+      <w:r>
+        <w:t xml:space="preserve">, edina razlika je, da je ni ustvaril Google. Ampak kljub temu deluje tako dobro kot zgoraj opisan </w:t>
+      </w:r>
+      <w:proofErr w:type="spellStart"/>
+      <w:r>
+        <w:t>Firebase</w:t>
+      </w:r>
+      <w:proofErr w:type="spellEnd"/>
+      <w:r>
+        <w:t xml:space="preserve"> </w:t>
+      </w:r>
+      <w:proofErr w:type="spellStart"/>
+      <w:r>
+        <w:t>admin</w:t>
+      </w:r>
+      <w:proofErr w:type="spellEnd"/>
+      <w:r>
+        <w:t>.</w:t>
+      </w:r>
+    </w:p>
+    <w:p>
+      <w:r>
+        <w:lastRenderedPageBreak/>
+        <w:t xml:space="preserve">Za </w:t>
+      </w:r>
+      <w:proofErr w:type="spellStart"/>
+      <w:r>
+        <w:t>Pyrebase</w:t>
+      </w:r>
+      <w:proofErr w:type="spellEnd"/>
+      <w:r>
+        <w:t xml:space="preserve"> smo se odločili, zaradi preprost dela z datotekami v </w:t>
+      </w:r>
+      <w:proofErr w:type="spellStart"/>
+      <w:r>
+        <w:t>Firebase</w:t>
+      </w:r>
+      <w:proofErr w:type="spellEnd"/>
+      <w:r>
+        <w:t xml:space="preserve"> podatkovni baze.</w:t>
+      </w:r>
+    </w:p>
+    <w:p>
+      <w:pPr>
+        <w:pStyle w:val="Naslov2"/>
+      </w:pPr>
+      <w:proofErr w:type="spellStart"/>
+      <w:r>
+        <w:t>Requests</w:t>
+      </w:r>
+      <w:proofErr w:type="spellEnd"/>
+    </w:p>
+    <w:p>
+      <w:proofErr w:type="spellStart"/>
+      <w:r>
+        <w:t>Knjižnjica</w:t>
+      </w:r>
+      <w:proofErr w:type="spellEnd"/>
+      <w:r>
+        <w:t xml:space="preserve">, ustvarjena za prejemanje in pošiljanje HTTP zahtevkov. Omenjeno delo izjemno poenostavi in v našem primeru, kjer želimo izluščit le en podatek iz zahtevka za </w:t>
+      </w:r>
+      <w:proofErr w:type="spellStart"/>
+      <w:r>
+        <w:t>nadaljno</w:t>
+      </w:r>
+      <w:proofErr w:type="spellEnd"/>
+      <w:r>
+        <w:t xml:space="preserve"> delo s podatki. </w:t>
+      </w:r>
+    </w:p>
+    <w:p>
+      <w:r>
+        <w:t>Za to knjižnico smo se odločili zaradi preprostosti uporabe, saj nismo potrebovali nič bolj naprednega in sem mnenja, če bi do tega prišlo, da bi to knjižnica lahko pomagala.</w:t>
+      </w:r>
+    </w:p>
+    <w:p>
+      <w:r>
+        <w:t xml:space="preserve">Alternative te knjižnice pa so še na primer urlib3, httplib2 ter </w:t>
+      </w:r>
+      <w:proofErr w:type="spellStart"/>
+      <w:r>
+        <w:t>grequests</w:t>
+      </w:r>
+      <w:proofErr w:type="spellEnd"/>
+      <w:r>
+        <w:t>. Alternativ je še več, vendar so bile naštete le najbolj znane.</w:t>
+      </w:r>
+    </w:p>
+    <w:p/>
+    <w:p>
+      <w:pPr>
+        <w:rPr>
+          <w:sz w:val="30"/>
+          <w:szCs w:val="30"/>
+        </w:rPr>
+      </w:pPr>
+    </w:p>
+    <w:p/>
+    <w:p>
+      <w:pPr>
+        <w:rPr>
+          <w:sz w:val="30"/>
+          <w:szCs w:val="30"/>
+        </w:rPr>
+      </w:pPr>
     </w:p>
     <w:sectPr>
       <w:pgSz w:w="11906" w:h="16838"/>
@@ -1155,7 +2671,7 @@
     <w:link w:val="Naslov1Znak"/>
     <w:uiPriority w:val="9"/>
     <w:qFormat/>
-    <w:rsid w:val="00CA0D12"/>
+    <w:rsid w:val="00ED7D26"/>
     <w:pPr>
       <w:keepNext/>
       <w:keepLines/>
@@ -1164,6 +2680,7 @@
     </w:pPr>
     <w:rPr>
       <w:rFonts w:eastAsiaTheme="majorEastAsia" w:cstheme="majorBidi"/>
+      <w:b/>
       <w:sz w:val="36"/>
       <w:szCs w:val="32"/>
     </w:rPr>
@@ -1243,9 +2760,10 @@
     <w:basedOn w:val="Privzetapisavaodstavka"/>
     <w:link w:val="Naslov1"/>
     <w:uiPriority w:val="9"/>
-    <w:rsid w:val="00CA0D12"/>
+    <w:rsid w:val="00ED7D26"/>
     <w:rPr>
       <w:rFonts w:asciiTheme="majorHAnsi" w:eastAsiaTheme="majorEastAsia" w:hAnsiTheme="majorHAnsi" w:cstheme="majorBidi"/>
+      <w:b/>
       <w:color w:val="262626" w:themeColor="text1" w:themeTint="D9"/>
       <w:sz w:val="36"/>
       <w:szCs w:val="32"/>
@@ -1365,6 +2883,70 @@
     <w:rPr>
       <w:b/>
       <w:bCs/>
+    </w:rPr>
+  </w:style>
+  <w:style w:type="paragraph" w:styleId="HTML-oblikovano">
+    <w:name w:val="HTML Preformatted"/>
+    <w:basedOn w:val="Navaden"/>
+    <w:link w:val="HTML-oblikovanoZnak"/>
+    <w:uiPriority w:val="99"/>
+    <w:semiHidden/>
+    <w:unhideWhenUsed/>
+    <w:rsid w:val="009943A6"/>
+    <w:pPr>
+      <w:tabs>
+        <w:tab w:val="left" w:pos="916"/>
+        <w:tab w:val="left" w:pos="1832"/>
+        <w:tab w:val="left" w:pos="2748"/>
+        <w:tab w:val="left" w:pos="3664"/>
+        <w:tab w:val="left" w:pos="4580"/>
+        <w:tab w:val="left" w:pos="5496"/>
+        <w:tab w:val="left" w:pos="6412"/>
+        <w:tab w:val="left" w:pos="7328"/>
+        <w:tab w:val="left" w:pos="8244"/>
+        <w:tab w:val="left" w:pos="9160"/>
+        <w:tab w:val="left" w:pos="10076"/>
+        <w:tab w:val="left" w:pos="10992"/>
+        <w:tab w:val="left" w:pos="11908"/>
+        <w:tab w:val="left" w:pos="12824"/>
+        <w:tab w:val="left" w:pos="13740"/>
+        <w:tab w:val="left" w:pos="14656"/>
+      </w:tabs>
+      <w:spacing w:after="0" w:line="240" w:lineRule="auto"/>
+    </w:pPr>
+    <w:rPr>
+      <w:rFonts w:ascii="Courier New" w:eastAsia="Times New Roman" w:hAnsi="Courier New" w:cs="Courier New"/>
+      <w:color w:val="auto"/>
+      <w:sz w:val="20"/>
+      <w:szCs w:val="20"/>
+      <w:lang w:eastAsia="sl-SI"/>
+    </w:rPr>
+  </w:style>
+  <w:style w:type="character" w:customStyle="1" w:styleId="HTML-oblikovanoZnak">
+    <w:name w:val="HTML-oblikovano Znak"/>
+    <w:basedOn w:val="Privzetapisavaodstavka"/>
+    <w:link w:val="HTML-oblikovano"/>
+    <w:uiPriority w:val="99"/>
+    <w:semiHidden/>
+    <w:rsid w:val="009943A6"/>
+    <w:rPr>
+      <w:rFonts w:ascii="Courier New" w:eastAsia="Times New Roman" w:hAnsi="Courier New" w:cs="Courier New"/>
+      <w:sz w:val="20"/>
+      <w:szCs w:val="20"/>
+      <w:lang w:eastAsia="sl-SI"/>
+    </w:rPr>
+  </w:style>
+  <w:style w:type="character" w:styleId="KodaHTML">
+    <w:name w:val="HTML Code"/>
+    <w:basedOn w:val="Privzetapisavaodstavka"/>
+    <w:uiPriority w:val="99"/>
+    <w:semiHidden/>
+    <w:unhideWhenUsed/>
+    <w:rsid w:val="009943A6"/>
+    <w:rPr>
+      <w:rFonts w:ascii="Courier New" w:eastAsia="Times New Roman" w:hAnsi="Courier New" w:cs="Courier New"/>
+      <w:sz w:val="20"/>
+      <w:szCs w:val="20"/>
     </w:rPr>
   </w:style>
 </w:styles>

</xml_diff>